<commit_message>
[HP] Question 1 v2 20250818
</commit_message>
<xml_diff>
--- a/Document/URD, SRS/Template.docx
+++ b/Document/URD, SRS/Template.docx
@@ -1,6 +1,6 @@
 
 <file path=word/document.xml><?xml version="1.0" encoding="utf-8"?>
-<w:document xmlns:wpc="http://schemas.microsoft.com/office/word/2010/wordprocessingCanvas" xmlns:cx="http://schemas.microsoft.com/office/drawing/2014/chartex" xmlns:mc="http://schemas.openxmlformats.org/markup-compatibility/2006" xmlns:o="urn:schemas-microsoft-com:office:office" xmlns:r="http://schemas.openxmlformats.org/officeDocument/2006/relationships" xmlns:m="http://schemas.openxmlformats.org/officeDocument/2006/math" xmlns:v="urn:schemas-microsoft-com:vml" xmlns:wp14="http://schemas.microsoft.com/office/word/2010/wordprocessingDrawing" xmlns:wp="http://schemas.openxmlformats.org/drawingml/2006/wordprocessingDrawing" xmlns:w10="urn:schemas-microsoft-com:office:word" xmlns:w="http://schemas.openxmlformats.org/wordprocessingml/2006/main" xmlns:w14="http://schemas.microsoft.com/office/word/2010/wordml" xmlns:w15="http://schemas.microsoft.com/office/word/2012/wordml" xmlns:w16se="http://schemas.microsoft.com/office/word/2015/wordml/symex" xmlns:wpg="http://schemas.microsoft.com/office/word/2010/wordprocessingGroup" xmlns:wpi="http://schemas.microsoft.com/office/word/2010/wordprocessingInk" xmlns:wne="http://schemas.microsoft.com/office/word/2006/wordml" xmlns:wps="http://schemas.microsoft.com/office/word/2010/wordprocessingShape" mc:Ignorable="w14 w15 w16se wp14">
+<w:document xmlns:wpc="http://schemas.microsoft.com/office/word/2010/wordprocessingCanvas" xmlns:cx="http://schemas.microsoft.com/office/drawing/2014/chartex" xmlns:cx1="http://schemas.microsoft.com/office/drawing/2015/9/8/chartex" xmlns:cx2="http://schemas.microsoft.com/office/drawing/2015/10/21/chartex" xmlns:cx3="http://schemas.microsoft.com/office/drawing/2016/5/9/chartex" xmlns:cx4="http://schemas.microsoft.com/office/drawing/2016/5/10/chartex" xmlns:cx5="http://schemas.microsoft.com/office/drawing/2016/5/11/chartex" xmlns:cx6="http://schemas.microsoft.com/office/drawing/2016/5/12/chartex" xmlns:cx7="http://schemas.microsoft.com/office/drawing/2016/5/13/chartex" xmlns:cx8="http://schemas.microsoft.com/office/drawing/2016/5/14/chartex" xmlns:mc="http://schemas.openxmlformats.org/markup-compatibility/2006" xmlns:aink="http://schemas.microsoft.com/office/drawing/2016/ink" xmlns:am3d="http://schemas.microsoft.com/office/drawing/2017/model3d" xmlns:o="urn:schemas-microsoft-com:office:office" xmlns:oel="http://schemas.microsoft.com/office/2019/extlst" xmlns:r="http://schemas.openxmlformats.org/officeDocument/2006/relationships" xmlns:m="http://schemas.openxmlformats.org/officeDocument/2006/math" xmlns:v="urn:schemas-microsoft-com:vml" xmlns:wp14="http://schemas.microsoft.com/office/word/2010/wordprocessingDrawing" xmlns:wp="http://schemas.openxmlformats.org/drawingml/2006/wordprocessingDrawing" xmlns:w10="urn:schemas-microsoft-com:office:word" xmlns:w="http://schemas.openxmlformats.org/wordprocessingml/2006/main" xmlns:w14="http://schemas.microsoft.com/office/word/2010/wordml" xmlns:w15="http://schemas.microsoft.com/office/word/2012/wordml" xmlns:w16cex="http://schemas.microsoft.com/office/word/2018/wordml/cex" xmlns:w16cid="http://schemas.microsoft.com/office/word/2016/wordml/cid" xmlns:w16="http://schemas.microsoft.com/office/word/2018/wordml" xmlns:w16du="http://schemas.microsoft.com/office/word/2023/wordml/word16du" xmlns:w16sdtdh="http://schemas.microsoft.com/office/word/2020/wordml/sdtdatahash" xmlns:w16sdtfl="http://schemas.microsoft.com/office/word/2024/wordml/sdtformatlock" xmlns:w16se="http://schemas.microsoft.com/office/word/2015/wordml/symex" xmlns:wpg="http://schemas.microsoft.com/office/word/2010/wordprocessingGroup" xmlns:wpi="http://schemas.microsoft.com/office/word/2010/wordprocessingInk" xmlns:wne="http://schemas.microsoft.com/office/word/2006/wordml" xmlns:wps="http://schemas.microsoft.com/office/word/2010/wordprocessingShape" mc:Ignorable="w14 w15 w16se w16cid w16 w16cex w16sdtdh w16sdtfl w16du wp14">
   <w:body>
     <w:p>
       <w:r>
@@ -21,8 +21,14 @@
       <w:r>
         <w:t>Date: dd-mm-yyyy</w:t>
       </w:r>
-      <w:bookmarkStart w:id="0" w:name="_GoBack"/>
-      <w:bookmarkEnd w:id="0"/>
+    </w:p>
+    <w:p>
+      <w:r>
+        <w:t>Topic code: DE-00</w:t>
+      </w:r>
+      <w:r>
+        <w:t>2</w:t>
+      </w:r>
     </w:p>
     <w:p/>
     <w:tbl>
@@ -66,7 +72,7 @@
                 <w:noProof/>
               </w:rPr>
               <w:drawing>
-                <wp:inline distT="0" distB="0" distL="0" distR="0" wp14:anchorId="3880356F" wp14:editId="298EA2A4">
+                <wp:inline distT="0" distB="0" distL="0" distR="0" wp14:anchorId="3D81AA32" wp14:editId="326B14C2">
                   <wp:extent cx="2933700" cy="1781175"/>
                   <wp:effectExtent l="0" t="0" r="0" b="9525"/>
                   <wp:docPr id="1" name="Picture 1" descr="8435"/>
@@ -295,6 +301,1191 @@
       </w:tr>
     </w:tbl>
     <w:p/>
+    <w:tbl>
+      <w:tblPr>
+        <w:tblStyle w:val="TableGrid"/>
+        <w:tblW w:w="10000" w:type="dxa"/>
+        <w:tblLook w:val="01E0" w:firstRow="1" w:lastRow="1" w:firstColumn="1" w:lastColumn="1" w:noHBand="0" w:noVBand="0"/>
+      </w:tblPr>
+      <w:tblGrid>
+        <w:gridCol w:w="2000"/>
+        <w:gridCol w:w="8000"/>
+      </w:tblGrid>
+      <w:tr>
+        <w:tc>
+          <w:tcPr>
+            <w:tcW w:w="2000" w:type="dxa"/>
+          </w:tcPr>
+          <w:p>
+            <w:r>
+              <w:t>QN=</w:t>
+            </w:r>
+            <w:r>
+              <w:t>2</w:t>
+            </w:r>
+          </w:p>
+        </w:tc>
+        <w:tc>
+          <w:tcPr>
+            <w:tcW w:w="8000" w:type="dxa"/>
+          </w:tcPr>
+          <w:p>
+            <w:r>
+              <w:t>Question 2</w:t>
+            </w:r>
+          </w:p>
+          <w:p>
+            <w:r>
+              <w:t>[file:8435.jpg]</w:t>
+            </w:r>
+          </w:p>
+          <w:p>
+            <w:r>
+              <w:rPr>
+                <w:noProof/>
+              </w:rPr>
+              <w:drawing>
+                <wp:inline distT="0" distB="0" distL="0" distR="0" wp14:anchorId="46F543B4" wp14:editId="4A331DDE">
+                  <wp:extent cx="2933700" cy="1781175"/>
+                  <wp:effectExtent l="0" t="0" r="0" b="9525"/>
+                  <wp:docPr id="677042955" name="Picture 677042955" descr="8435"/>
+                  <wp:cNvGraphicFramePr>
+                    <a:graphicFrameLocks xmlns:a="http://schemas.openxmlformats.org/drawingml/2006/main" noChangeAspect="1"/>
+                  </wp:cNvGraphicFramePr>
+                  <a:graphic xmlns:a="http://schemas.openxmlformats.org/drawingml/2006/main">
+                    <a:graphicData uri="http://schemas.openxmlformats.org/drawingml/2006/picture">
+                      <pic:pic xmlns:pic="http://schemas.openxmlformats.org/drawingml/2006/picture">
+                        <pic:nvPicPr>
+                          <pic:cNvPr id="0" name="Picture 1" descr="8435"/>
+                          <pic:cNvPicPr>
+                            <a:picLocks noChangeAspect="1" noChangeArrowheads="1"/>
+                          </pic:cNvPicPr>
+                        </pic:nvPicPr>
+                        <pic:blipFill>
+                          <a:blip r:embed="rId6">
+                            <a:extLst>
+                              <a:ext uri="{28A0092B-C50C-407E-A947-70E740481C1C}">
+                                <a14:useLocalDpi xmlns:a14="http://schemas.microsoft.com/office/drawing/2010/main" val="0"/>
+                              </a:ext>
+                            </a:extLst>
+                          </a:blip>
+                          <a:srcRect/>
+                          <a:stretch>
+                            <a:fillRect/>
+                          </a:stretch>
+                        </pic:blipFill>
+                        <pic:spPr bwMode="auto">
+                          <a:xfrm>
+                            <a:off x="0" y="0"/>
+                            <a:ext cx="2933700" cy="1781175"/>
+                          </a:xfrm>
+                          <a:prstGeom prst="rect">
+                            <a:avLst/>
+                          </a:prstGeom>
+                          <a:noFill/>
+                          <a:ln>
+                            <a:noFill/>
+                          </a:ln>
+                        </pic:spPr>
+                      </pic:pic>
+                    </a:graphicData>
+                  </a:graphic>
+                </wp:inline>
+              </w:drawing>
+            </w:r>
+          </w:p>
+        </w:tc>
+      </w:tr>
+      <w:tr>
+        <w:tc>
+          <w:tcPr>
+            <w:tcW w:w="2000" w:type="dxa"/>
+          </w:tcPr>
+          <w:p>
+            <w:r>
+              <w:t>a.</w:t>
+            </w:r>
+          </w:p>
+        </w:tc>
+        <w:tc>
+          <w:tcPr>
+            <w:tcW w:w="8000" w:type="dxa"/>
+          </w:tcPr>
+          <w:p>
+            <w:r>
+              <w:t>Answer A Q2</w:t>
+            </w:r>
+          </w:p>
+        </w:tc>
+      </w:tr>
+      <w:tr>
+        <w:tc>
+          <w:tcPr>
+            <w:tcW w:w="2000" w:type="dxa"/>
+          </w:tcPr>
+          <w:p>
+            <w:r>
+              <w:t>b.</w:t>
+            </w:r>
+          </w:p>
+        </w:tc>
+        <w:tc>
+          <w:tcPr>
+            <w:tcW w:w="8000" w:type="dxa"/>
+          </w:tcPr>
+          <w:p>
+            <w:r>
+              <w:t xml:space="preserve">Answer </w:t>
+            </w:r>
+            <w:r>
+              <w:t>B</w:t>
+            </w:r>
+            <w:r>
+              <w:t xml:space="preserve"> Q2</w:t>
+            </w:r>
+          </w:p>
+        </w:tc>
+      </w:tr>
+      <w:tr>
+        <w:tc>
+          <w:tcPr>
+            <w:tcW w:w="2000" w:type="dxa"/>
+          </w:tcPr>
+          <w:p>
+            <w:r>
+              <w:t>c.</w:t>
+            </w:r>
+          </w:p>
+        </w:tc>
+        <w:tc>
+          <w:tcPr>
+            <w:tcW w:w="8000" w:type="dxa"/>
+          </w:tcPr>
+          <w:p>
+            <w:r>
+              <w:t xml:space="preserve">Answer </w:t>
+            </w:r>
+            <w:r>
+              <w:t>C</w:t>
+            </w:r>
+            <w:r>
+              <w:t xml:space="preserve"> Q2</w:t>
+            </w:r>
+          </w:p>
+        </w:tc>
+      </w:tr>
+      <w:tr>
+        <w:tc>
+          <w:tcPr>
+            <w:tcW w:w="2000" w:type="dxa"/>
+          </w:tcPr>
+          <w:p>
+            <w:r>
+              <w:t>d.</w:t>
+            </w:r>
+          </w:p>
+        </w:tc>
+        <w:tc>
+          <w:tcPr>
+            <w:tcW w:w="8000" w:type="dxa"/>
+          </w:tcPr>
+          <w:p>
+            <w:r>
+              <w:t xml:space="preserve">Answer </w:t>
+            </w:r>
+            <w:r>
+              <w:t>D</w:t>
+            </w:r>
+            <w:r>
+              <w:t xml:space="preserve"> Q2</w:t>
+            </w:r>
+          </w:p>
+        </w:tc>
+      </w:tr>
+      <w:tr>
+        <w:tc>
+          <w:tcPr>
+            <w:tcW w:w="2000" w:type="dxa"/>
+          </w:tcPr>
+          <w:p>
+            <w:r>
+              <w:t>ANSWER:</w:t>
+            </w:r>
+          </w:p>
+        </w:tc>
+        <w:tc>
+          <w:tcPr>
+            <w:tcW w:w="8000" w:type="dxa"/>
+          </w:tcPr>
+          <w:p>
+            <w:r>
+              <w:t>A</w:t>
+            </w:r>
+          </w:p>
+        </w:tc>
+      </w:tr>
+      <w:tr>
+        <w:tc>
+          <w:tcPr>
+            <w:tcW w:w="2000" w:type="dxa"/>
+          </w:tcPr>
+          <w:p>
+            <w:r>
+              <w:lastRenderedPageBreak/>
+              <w:t>MARK:</w:t>
+            </w:r>
+          </w:p>
+        </w:tc>
+        <w:tc>
+          <w:tcPr>
+            <w:tcW w:w="8000" w:type="dxa"/>
+          </w:tcPr>
+          <w:p>
+            <w:r>
+              <w:t>1</w:t>
+            </w:r>
+          </w:p>
+        </w:tc>
+      </w:tr>
+      <w:tr>
+        <w:tc>
+          <w:tcPr>
+            <w:tcW w:w="2000" w:type="dxa"/>
+          </w:tcPr>
+          <w:p>
+            <w:r>
+              <w:t>UNIT:</w:t>
+            </w:r>
+          </w:p>
+        </w:tc>
+        <w:tc>
+          <w:tcPr>
+            <w:tcW w:w="8000" w:type="dxa"/>
+          </w:tcPr>
+          <w:p>
+            <w:r>
+              <w:t>Chapter1</w:t>
+            </w:r>
+          </w:p>
+        </w:tc>
+      </w:tr>
+      <w:tr>
+        <w:tc>
+          <w:tcPr>
+            <w:tcW w:w="2000" w:type="dxa"/>
+          </w:tcPr>
+          <w:p>
+            <w:r>
+              <w:t>MIX CHOICES:</w:t>
+            </w:r>
+          </w:p>
+        </w:tc>
+        <w:tc>
+          <w:tcPr>
+            <w:tcW w:w="8000" w:type="dxa"/>
+          </w:tcPr>
+          <w:p>
+            <w:r>
+              <w:t>Yes</w:t>
+            </w:r>
+          </w:p>
+        </w:tc>
+      </w:tr>
+    </w:tbl>
+    <w:p/>
+    <w:tbl>
+      <w:tblPr>
+        <w:tblStyle w:val="TableGrid"/>
+        <w:tblW w:w="10000" w:type="dxa"/>
+        <w:tblLook w:val="01E0" w:firstRow="1" w:lastRow="1" w:firstColumn="1" w:lastColumn="1" w:noHBand="0" w:noVBand="0"/>
+      </w:tblPr>
+      <w:tblGrid>
+        <w:gridCol w:w="2000"/>
+        <w:gridCol w:w="8000"/>
+      </w:tblGrid>
+      <w:tr>
+        <w:tc>
+          <w:tcPr>
+            <w:tcW w:w="2000" w:type="dxa"/>
+          </w:tcPr>
+          <w:p>
+            <w:r>
+              <w:t>QN=</w:t>
+            </w:r>
+            <w:r>
+              <w:t>3</w:t>
+            </w:r>
+          </w:p>
+        </w:tc>
+        <w:tc>
+          <w:tcPr>
+            <w:tcW w:w="8000" w:type="dxa"/>
+          </w:tcPr>
+          <w:p>
+            <w:r>
+              <w:t>Question 3</w:t>
+            </w:r>
+          </w:p>
+          <w:p>
+            <w:r>
+              <w:t>[file:8435.jpg]</w:t>
+            </w:r>
+          </w:p>
+          <w:p>
+            <w:r>
+              <w:rPr>
+                <w:noProof/>
+              </w:rPr>
+              <w:drawing>
+                <wp:inline distT="0" distB="0" distL="0" distR="0" wp14:anchorId="7B5D9F04" wp14:editId="51AA49EC">
+                  <wp:extent cx="2933700" cy="1781175"/>
+                  <wp:effectExtent l="0" t="0" r="0" b="9525"/>
+                  <wp:docPr id="261567813" name="Picture 261567813" descr="8435"/>
+                  <wp:cNvGraphicFramePr>
+                    <a:graphicFrameLocks xmlns:a="http://schemas.openxmlformats.org/drawingml/2006/main" noChangeAspect="1"/>
+                  </wp:cNvGraphicFramePr>
+                  <a:graphic xmlns:a="http://schemas.openxmlformats.org/drawingml/2006/main">
+                    <a:graphicData uri="http://schemas.openxmlformats.org/drawingml/2006/picture">
+                      <pic:pic xmlns:pic="http://schemas.openxmlformats.org/drawingml/2006/picture">
+                        <pic:nvPicPr>
+                          <pic:cNvPr id="0" name="Picture 1" descr="8435"/>
+                          <pic:cNvPicPr>
+                            <a:picLocks noChangeAspect="1" noChangeArrowheads="1"/>
+                          </pic:cNvPicPr>
+                        </pic:nvPicPr>
+                        <pic:blipFill>
+                          <a:blip r:embed="rId6">
+                            <a:extLst>
+                              <a:ext uri="{28A0092B-C50C-407E-A947-70E740481C1C}">
+                                <a14:useLocalDpi xmlns:a14="http://schemas.microsoft.com/office/drawing/2010/main" val="0"/>
+                              </a:ext>
+                            </a:extLst>
+                          </a:blip>
+                          <a:srcRect/>
+                          <a:stretch>
+                            <a:fillRect/>
+                          </a:stretch>
+                        </pic:blipFill>
+                        <pic:spPr bwMode="auto">
+                          <a:xfrm>
+                            <a:off x="0" y="0"/>
+                            <a:ext cx="2933700" cy="1781175"/>
+                          </a:xfrm>
+                          <a:prstGeom prst="rect">
+                            <a:avLst/>
+                          </a:prstGeom>
+                          <a:noFill/>
+                          <a:ln>
+                            <a:noFill/>
+                          </a:ln>
+                        </pic:spPr>
+                      </pic:pic>
+                    </a:graphicData>
+                  </a:graphic>
+                </wp:inline>
+              </w:drawing>
+            </w:r>
+          </w:p>
+        </w:tc>
+      </w:tr>
+      <w:tr>
+        <w:tc>
+          <w:tcPr>
+            <w:tcW w:w="2000" w:type="dxa"/>
+          </w:tcPr>
+          <w:p>
+            <w:r>
+              <w:t>a.</w:t>
+            </w:r>
+          </w:p>
+        </w:tc>
+        <w:tc>
+          <w:tcPr>
+            <w:tcW w:w="8000" w:type="dxa"/>
+          </w:tcPr>
+          <w:p>
+            <w:r>
+              <w:t>Answer A Q</w:t>
+            </w:r>
+            <w:r>
+              <w:t>3</w:t>
+            </w:r>
+          </w:p>
+        </w:tc>
+      </w:tr>
+      <w:tr>
+        <w:tc>
+          <w:tcPr>
+            <w:tcW w:w="2000" w:type="dxa"/>
+          </w:tcPr>
+          <w:p>
+            <w:r>
+              <w:t>b.</w:t>
+            </w:r>
+          </w:p>
+        </w:tc>
+        <w:tc>
+          <w:tcPr>
+            <w:tcW w:w="8000" w:type="dxa"/>
+          </w:tcPr>
+          <w:p>
+            <w:r>
+              <w:t xml:space="preserve">Answer </w:t>
+            </w:r>
+            <w:r>
+              <w:t>B</w:t>
+            </w:r>
+            <w:r>
+              <w:t xml:space="preserve"> Q</w:t>
+            </w:r>
+            <w:r>
+              <w:t>3</w:t>
+            </w:r>
+          </w:p>
+        </w:tc>
+      </w:tr>
+      <w:tr>
+        <w:tc>
+          <w:tcPr>
+            <w:tcW w:w="2000" w:type="dxa"/>
+          </w:tcPr>
+          <w:p>
+            <w:r>
+              <w:t>c.</w:t>
+            </w:r>
+          </w:p>
+        </w:tc>
+        <w:tc>
+          <w:tcPr>
+            <w:tcW w:w="8000" w:type="dxa"/>
+          </w:tcPr>
+          <w:p>
+            <w:r>
+              <w:t xml:space="preserve">Answer </w:t>
+            </w:r>
+            <w:r>
+              <w:t>C</w:t>
+            </w:r>
+            <w:r>
+              <w:t xml:space="preserve"> Q3</w:t>
+            </w:r>
+          </w:p>
+        </w:tc>
+      </w:tr>
+      <w:tr>
+        <w:tc>
+          <w:tcPr>
+            <w:tcW w:w="2000" w:type="dxa"/>
+          </w:tcPr>
+          <w:p>
+            <w:r>
+              <w:t>d.</w:t>
+            </w:r>
+          </w:p>
+        </w:tc>
+        <w:tc>
+          <w:tcPr>
+            <w:tcW w:w="8000" w:type="dxa"/>
+          </w:tcPr>
+          <w:p>
+            <w:r>
+              <w:t xml:space="preserve">Answer </w:t>
+            </w:r>
+            <w:r>
+              <w:t>D</w:t>
+            </w:r>
+            <w:r>
+              <w:t xml:space="preserve"> Q3</w:t>
+            </w:r>
+          </w:p>
+        </w:tc>
+      </w:tr>
+      <w:tr>
+        <w:tc>
+          <w:tcPr>
+            <w:tcW w:w="2000" w:type="dxa"/>
+          </w:tcPr>
+          <w:p>
+            <w:r>
+              <w:t>ANSWER:</w:t>
+            </w:r>
+          </w:p>
+        </w:tc>
+        <w:tc>
+          <w:tcPr>
+            <w:tcW w:w="8000" w:type="dxa"/>
+          </w:tcPr>
+          <w:p>
+            <w:r>
+              <w:t>D</w:t>
+            </w:r>
+          </w:p>
+        </w:tc>
+      </w:tr>
+      <w:tr>
+        <w:tc>
+          <w:tcPr>
+            <w:tcW w:w="2000" w:type="dxa"/>
+          </w:tcPr>
+          <w:p>
+            <w:r>
+              <w:t>MARK:</w:t>
+            </w:r>
+          </w:p>
+        </w:tc>
+        <w:tc>
+          <w:tcPr>
+            <w:tcW w:w="8000" w:type="dxa"/>
+          </w:tcPr>
+          <w:p>
+            <w:r>
+              <w:t>0.5</w:t>
+            </w:r>
+          </w:p>
+        </w:tc>
+      </w:tr>
+      <w:tr>
+        <w:tc>
+          <w:tcPr>
+            <w:tcW w:w="2000" w:type="dxa"/>
+          </w:tcPr>
+          <w:p>
+            <w:r>
+              <w:t>UNIT:</w:t>
+            </w:r>
+          </w:p>
+        </w:tc>
+        <w:tc>
+          <w:tcPr>
+            <w:tcW w:w="8000" w:type="dxa"/>
+          </w:tcPr>
+          <w:p>
+            <w:r>
+              <w:t>Chapter1</w:t>
+            </w:r>
+          </w:p>
+        </w:tc>
+      </w:tr>
+      <w:tr>
+        <w:tc>
+          <w:tcPr>
+            <w:tcW w:w="2000" w:type="dxa"/>
+          </w:tcPr>
+          <w:p>
+            <w:r>
+              <w:t>MIX CHOICES:</w:t>
+            </w:r>
+          </w:p>
+        </w:tc>
+        <w:tc>
+          <w:tcPr>
+            <w:tcW w:w="8000" w:type="dxa"/>
+          </w:tcPr>
+          <w:p>
+            <w:r>
+              <w:t>Yes</w:t>
+            </w:r>
+          </w:p>
+        </w:tc>
+      </w:tr>
+    </w:tbl>
+    <w:p/>
+    <w:tbl>
+      <w:tblPr>
+        <w:tblStyle w:val="TableGrid"/>
+        <w:tblW w:w="10000" w:type="dxa"/>
+        <w:tblLook w:val="01E0" w:firstRow="1" w:lastRow="1" w:firstColumn="1" w:lastColumn="1" w:noHBand="0" w:noVBand="0"/>
+      </w:tblPr>
+      <w:tblGrid>
+        <w:gridCol w:w="2000"/>
+        <w:gridCol w:w="8000"/>
+      </w:tblGrid>
+      <w:tr>
+        <w:tc>
+          <w:tcPr>
+            <w:tcW w:w="2000" w:type="dxa"/>
+          </w:tcPr>
+          <w:p>
+            <w:r>
+              <w:t>QN=</w:t>
+            </w:r>
+            <w:r>
+              <w:t>4</w:t>
+            </w:r>
+          </w:p>
+        </w:tc>
+        <w:tc>
+          <w:tcPr>
+            <w:tcW w:w="8000" w:type="dxa"/>
+          </w:tcPr>
+          <w:p>
+            <w:r>
+              <w:t>Question 4</w:t>
+            </w:r>
+          </w:p>
+          <w:p>
+            <w:r>
+              <w:t>[file:8435.jpg]</w:t>
+            </w:r>
+          </w:p>
+          <w:p>
+            <w:r>
+              <w:rPr>
+                <w:noProof/>
+              </w:rPr>
+              <w:drawing>
+                <wp:inline distT="0" distB="0" distL="0" distR="0" wp14:anchorId="1C4AB7CD" wp14:editId="7979EF30">
+                  <wp:extent cx="2933700" cy="1781175"/>
+                  <wp:effectExtent l="0" t="0" r="0" b="9525"/>
+                  <wp:docPr id="951251372" name="Picture 951251372" descr="8435"/>
+                  <wp:cNvGraphicFramePr>
+                    <a:graphicFrameLocks xmlns:a="http://schemas.openxmlformats.org/drawingml/2006/main" noChangeAspect="1"/>
+                  </wp:cNvGraphicFramePr>
+                  <a:graphic xmlns:a="http://schemas.openxmlformats.org/drawingml/2006/main">
+                    <a:graphicData uri="http://schemas.openxmlformats.org/drawingml/2006/picture">
+                      <pic:pic xmlns:pic="http://schemas.openxmlformats.org/drawingml/2006/picture">
+                        <pic:nvPicPr>
+                          <pic:cNvPr id="0" name="Picture 1" descr="8435"/>
+                          <pic:cNvPicPr>
+                            <a:picLocks noChangeAspect="1" noChangeArrowheads="1"/>
+                          </pic:cNvPicPr>
+                        </pic:nvPicPr>
+                        <pic:blipFill>
+                          <a:blip r:embed="rId6">
+                            <a:extLst>
+                              <a:ext uri="{28A0092B-C50C-407E-A947-70E740481C1C}">
+                                <a14:useLocalDpi xmlns:a14="http://schemas.microsoft.com/office/drawing/2010/main" val="0"/>
+                              </a:ext>
+                            </a:extLst>
+                          </a:blip>
+                          <a:srcRect/>
+                          <a:stretch>
+                            <a:fillRect/>
+                          </a:stretch>
+                        </pic:blipFill>
+                        <pic:spPr bwMode="auto">
+                          <a:xfrm>
+                            <a:off x="0" y="0"/>
+                            <a:ext cx="2933700" cy="1781175"/>
+                          </a:xfrm>
+                          <a:prstGeom prst="rect">
+                            <a:avLst/>
+                          </a:prstGeom>
+                          <a:noFill/>
+                          <a:ln>
+                            <a:noFill/>
+                          </a:ln>
+                        </pic:spPr>
+                      </pic:pic>
+                    </a:graphicData>
+                  </a:graphic>
+                </wp:inline>
+              </w:drawing>
+            </w:r>
+          </w:p>
+        </w:tc>
+      </w:tr>
+      <w:tr>
+        <w:tc>
+          <w:tcPr>
+            <w:tcW w:w="2000" w:type="dxa"/>
+          </w:tcPr>
+          <w:p>
+            <w:r>
+              <w:t>a.</w:t>
+            </w:r>
+          </w:p>
+        </w:tc>
+        <w:tc>
+          <w:tcPr>
+            <w:tcW w:w="8000" w:type="dxa"/>
+          </w:tcPr>
+          <w:p>
+            <w:r>
+              <w:t xml:space="preserve">Answer </w:t>
+            </w:r>
+            <w:r>
+              <w:t>A</w:t>
+            </w:r>
+            <w:r>
+              <w:t xml:space="preserve"> Q</w:t>
+            </w:r>
+            <w:r>
+              <w:t>4</w:t>
+            </w:r>
+          </w:p>
+        </w:tc>
+      </w:tr>
+      <w:tr>
+        <w:tc>
+          <w:tcPr>
+            <w:tcW w:w="2000" w:type="dxa"/>
+          </w:tcPr>
+          <w:p>
+            <w:r>
+              <w:t>b.</w:t>
+            </w:r>
+          </w:p>
+        </w:tc>
+        <w:tc>
+          <w:tcPr>
+            <w:tcW w:w="8000" w:type="dxa"/>
+          </w:tcPr>
+          <w:p>
+            <w:r>
+              <w:t xml:space="preserve">Answer </w:t>
+            </w:r>
+            <w:r>
+              <w:t>B</w:t>
+            </w:r>
+            <w:r>
+              <w:t xml:space="preserve"> Q4</w:t>
+            </w:r>
+          </w:p>
+        </w:tc>
+      </w:tr>
+      <w:tr>
+        <w:tc>
+          <w:tcPr>
+            <w:tcW w:w="2000" w:type="dxa"/>
+          </w:tcPr>
+          <w:p>
+            <w:r>
+              <w:t>c.</w:t>
+            </w:r>
+          </w:p>
+        </w:tc>
+        <w:tc>
+          <w:tcPr>
+            <w:tcW w:w="8000" w:type="dxa"/>
+          </w:tcPr>
+          <w:p>
+            <w:r>
+              <w:t xml:space="preserve">Answer </w:t>
+            </w:r>
+            <w:r>
+              <w:t>C</w:t>
+            </w:r>
+            <w:r>
+              <w:t xml:space="preserve"> Q4</w:t>
+            </w:r>
+          </w:p>
+        </w:tc>
+      </w:tr>
+      <w:tr>
+        <w:tc>
+          <w:tcPr>
+            <w:tcW w:w="2000" w:type="dxa"/>
+          </w:tcPr>
+          <w:p>
+            <w:r>
+              <w:t>d.</w:t>
+            </w:r>
+          </w:p>
+        </w:tc>
+        <w:tc>
+          <w:tcPr>
+            <w:tcW w:w="8000" w:type="dxa"/>
+          </w:tcPr>
+          <w:p>
+            <w:r>
+              <w:t xml:space="preserve">Answer </w:t>
+            </w:r>
+            <w:r>
+              <w:t>D</w:t>
+            </w:r>
+            <w:r>
+              <w:t xml:space="preserve"> Q4</w:t>
+            </w:r>
+          </w:p>
+        </w:tc>
+      </w:tr>
+      <w:tr>
+        <w:tc>
+          <w:tcPr>
+            <w:tcW w:w="2000" w:type="dxa"/>
+          </w:tcPr>
+          <w:p>
+            <w:r>
+              <w:t>ANSWER:</w:t>
+            </w:r>
+          </w:p>
+        </w:tc>
+        <w:tc>
+          <w:tcPr>
+            <w:tcW w:w="8000" w:type="dxa"/>
+          </w:tcPr>
+          <w:p>
+            <w:r>
+              <w:t>A</w:t>
+            </w:r>
+          </w:p>
+        </w:tc>
+      </w:tr>
+      <w:tr>
+        <w:tc>
+          <w:tcPr>
+            <w:tcW w:w="2000" w:type="dxa"/>
+          </w:tcPr>
+          <w:p>
+            <w:r>
+              <w:t>MARK:</w:t>
+            </w:r>
+          </w:p>
+        </w:tc>
+        <w:tc>
+          <w:tcPr>
+            <w:tcW w:w="8000" w:type="dxa"/>
+          </w:tcPr>
+          <w:p>
+            <w:r>
+              <w:t>0.5</w:t>
+            </w:r>
+          </w:p>
+        </w:tc>
+      </w:tr>
+      <w:tr>
+        <w:tc>
+          <w:tcPr>
+            <w:tcW w:w="2000" w:type="dxa"/>
+          </w:tcPr>
+          <w:p>
+            <w:r>
+              <w:t>UNIT:</w:t>
+            </w:r>
+          </w:p>
+        </w:tc>
+        <w:tc>
+          <w:tcPr>
+            <w:tcW w:w="8000" w:type="dxa"/>
+          </w:tcPr>
+          <w:p>
+            <w:r>
+              <w:t>Chapter1</w:t>
+            </w:r>
+          </w:p>
+        </w:tc>
+      </w:tr>
+      <w:tr>
+        <w:tc>
+          <w:tcPr>
+            <w:tcW w:w="2000" w:type="dxa"/>
+          </w:tcPr>
+          <w:p>
+            <w:r>
+              <w:t>MIX CHOICES:</w:t>
+            </w:r>
+          </w:p>
+        </w:tc>
+        <w:tc>
+          <w:tcPr>
+            <w:tcW w:w="8000" w:type="dxa"/>
+          </w:tcPr>
+          <w:p>
+            <w:r>
+              <w:t>Yes</w:t>
+            </w:r>
+          </w:p>
+        </w:tc>
+      </w:tr>
+    </w:tbl>
+    <w:p/>
+    <w:tbl>
+      <w:tblPr>
+        <w:tblStyle w:val="TableGrid"/>
+        <w:tblW w:w="10000" w:type="dxa"/>
+        <w:tblLook w:val="01E0" w:firstRow="1" w:lastRow="1" w:firstColumn="1" w:lastColumn="1" w:noHBand="0" w:noVBand="0"/>
+      </w:tblPr>
+      <w:tblGrid>
+        <w:gridCol w:w="2000"/>
+        <w:gridCol w:w="8000"/>
+      </w:tblGrid>
+      <w:tr>
+        <w:tc>
+          <w:tcPr>
+            <w:tcW w:w="2000" w:type="dxa"/>
+          </w:tcPr>
+          <w:p>
+            <w:r>
+              <w:t>QN=</w:t>
+            </w:r>
+            <w:r>
+              <w:t>5</w:t>
+            </w:r>
+          </w:p>
+        </w:tc>
+        <w:tc>
+          <w:tcPr>
+            <w:tcW w:w="8000" w:type="dxa"/>
+          </w:tcPr>
+          <w:p>
+            <w:r>
+              <w:t>Question 5</w:t>
+            </w:r>
+          </w:p>
+          <w:p>
+            <w:r>
+              <w:lastRenderedPageBreak/>
+              <w:t>[file:8435.jpg]</w:t>
+            </w:r>
+          </w:p>
+          <w:p>
+            <w:r>
+              <w:rPr>
+                <w:noProof/>
+              </w:rPr>
+              <w:drawing>
+                <wp:inline distT="0" distB="0" distL="0" distR="0" wp14:anchorId="6234C287" wp14:editId="1D17AA3C">
+                  <wp:extent cx="2933700" cy="1781175"/>
+                  <wp:effectExtent l="0" t="0" r="0" b="9525"/>
+                  <wp:docPr id="1313633524" name="Picture 1313633524" descr="8435"/>
+                  <wp:cNvGraphicFramePr>
+                    <a:graphicFrameLocks xmlns:a="http://schemas.openxmlformats.org/drawingml/2006/main" noChangeAspect="1"/>
+                  </wp:cNvGraphicFramePr>
+                  <a:graphic xmlns:a="http://schemas.openxmlformats.org/drawingml/2006/main">
+                    <a:graphicData uri="http://schemas.openxmlformats.org/drawingml/2006/picture">
+                      <pic:pic xmlns:pic="http://schemas.openxmlformats.org/drawingml/2006/picture">
+                        <pic:nvPicPr>
+                          <pic:cNvPr id="0" name="Picture 1" descr="8435"/>
+                          <pic:cNvPicPr>
+                            <a:picLocks noChangeAspect="1" noChangeArrowheads="1"/>
+                          </pic:cNvPicPr>
+                        </pic:nvPicPr>
+                        <pic:blipFill>
+                          <a:blip r:embed="rId6">
+                            <a:extLst>
+                              <a:ext uri="{28A0092B-C50C-407E-A947-70E740481C1C}">
+                                <a14:useLocalDpi xmlns:a14="http://schemas.microsoft.com/office/drawing/2010/main" val="0"/>
+                              </a:ext>
+                            </a:extLst>
+                          </a:blip>
+                          <a:srcRect/>
+                          <a:stretch>
+                            <a:fillRect/>
+                          </a:stretch>
+                        </pic:blipFill>
+                        <pic:spPr bwMode="auto">
+                          <a:xfrm>
+                            <a:off x="0" y="0"/>
+                            <a:ext cx="2933700" cy="1781175"/>
+                          </a:xfrm>
+                          <a:prstGeom prst="rect">
+                            <a:avLst/>
+                          </a:prstGeom>
+                          <a:noFill/>
+                          <a:ln>
+                            <a:noFill/>
+                          </a:ln>
+                        </pic:spPr>
+                      </pic:pic>
+                    </a:graphicData>
+                  </a:graphic>
+                </wp:inline>
+              </w:drawing>
+            </w:r>
+          </w:p>
+        </w:tc>
+      </w:tr>
+      <w:tr>
+        <w:tc>
+          <w:tcPr>
+            <w:tcW w:w="2000" w:type="dxa"/>
+          </w:tcPr>
+          <w:p>
+            <w:r>
+              <w:lastRenderedPageBreak/>
+              <w:t>a.</w:t>
+            </w:r>
+          </w:p>
+        </w:tc>
+        <w:tc>
+          <w:tcPr>
+            <w:tcW w:w="8000" w:type="dxa"/>
+          </w:tcPr>
+          <w:p>
+            <w:r>
+              <w:t>Answer A Q</w:t>
+            </w:r>
+            <w:r>
+              <w:t>5</w:t>
+            </w:r>
+          </w:p>
+        </w:tc>
+      </w:tr>
+      <w:tr>
+        <w:tc>
+          <w:tcPr>
+            <w:tcW w:w="2000" w:type="dxa"/>
+          </w:tcPr>
+          <w:p>
+            <w:r>
+              <w:t>b.</w:t>
+            </w:r>
+          </w:p>
+        </w:tc>
+        <w:tc>
+          <w:tcPr>
+            <w:tcW w:w="8000" w:type="dxa"/>
+          </w:tcPr>
+          <w:p>
+            <w:r>
+              <w:t xml:space="preserve">Answer </w:t>
+            </w:r>
+            <w:r>
+              <w:t>B</w:t>
+            </w:r>
+            <w:r>
+              <w:t xml:space="preserve"> Q5</w:t>
+            </w:r>
+          </w:p>
+        </w:tc>
+      </w:tr>
+      <w:tr>
+        <w:tc>
+          <w:tcPr>
+            <w:tcW w:w="2000" w:type="dxa"/>
+          </w:tcPr>
+          <w:p>
+            <w:r>
+              <w:t>c.</w:t>
+            </w:r>
+          </w:p>
+        </w:tc>
+        <w:tc>
+          <w:tcPr>
+            <w:tcW w:w="8000" w:type="dxa"/>
+          </w:tcPr>
+          <w:p>
+            <w:r>
+              <w:t xml:space="preserve">Answer </w:t>
+            </w:r>
+            <w:r>
+              <w:t>C</w:t>
+            </w:r>
+            <w:r>
+              <w:t xml:space="preserve"> Q5</w:t>
+            </w:r>
+          </w:p>
+        </w:tc>
+      </w:tr>
+      <w:tr>
+        <w:tc>
+          <w:tcPr>
+            <w:tcW w:w="2000" w:type="dxa"/>
+          </w:tcPr>
+          <w:p>
+            <w:r>
+              <w:t>d.</w:t>
+            </w:r>
+          </w:p>
+        </w:tc>
+        <w:tc>
+          <w:tcPr>
+            <w:tcW w:w="8000" w:type="dxa"/>
+          </w:tcPr>
+          <w:p>
+            <w:r>
+              <w:t xml:space="preserve">Answer </w:t>
+            </w:r>
+            <w:r>
+              <w:t>D</w:t>
+            </w:r>
+            <w:r>
+              <w:t xml:space="preserve"> Q5</w:t>
+            </w:r>
+          </w:p>
+        </w:tc>
+      </w:tr>
+      <w:tr>
+        <w:tc>
+          <w:tcPr>
+            <w:tcW w:w="2000" w:type="dxa"/>
+          </w:tcPr>
+          <w:p>
+            <w:r>
+              <w:t>ANSWER:</w:t>
+            </w:r>
+          </w:p>
+        </w:tc>
+        <w:tc>
+          <w:tcPr>
+            <w:tcW w:w="8000" w:type="dxa"/>
+          </w:tcPr>
+          <w:p>
+            <w:r>
+              <w:t>A</w:t>
+            </w:r>
+          </w:p>
+        </w:tc>
+      </w:tr>
+      <w:tr>
+        <w:tc>
+          <w:tcPr>
+            <w:tcW w:w="2000" w:type="dxa"/>
+          </w:tcPr>
+          <w:p>
+            <w:r>
+              <w:t>MARK:</w:t>
+            </w:r>
+          </w:p>
+        </w:tc>
+        <w:tc>
+          <w:tcPr>
+            <w:tcW w:w="8000" w:type="dxa"/>
+          </w:tcPr>
+          <w:p>
+            <w:r>
+              <w:t>0.5</w:t>
+            </w:r>
+          </w:p>
+        </w:tc>
+      </w:tr>
+      <w:tr>
+        <w:tc>
+          <w:tcPr>
+            <w:tcW w:w="2000" w:type="dxa"/>
+          </w:tcPr>
+          <w:p>
+            <w:r>
+              <w:t>UNIT:</w:t>
+            </w:r>
+          </w:p>
+        </w:tc>
+        <w:tc>
+          <w:tcPr>
+            <w:tcW w:w="8000" w:type="dxa"/>
+          </w:tcPr>
+          <w:p>
+            <w:r>
+              <w:t>Chapter1</w:t>
+            </w:r>
+          </w:p>
+        </w:tc>
+      </w:tr>
+      <w:tr>
+        <w:tc>
+          <w:tcPr>
+            <w:tcW w:w="2000" w:type="dxa"/>
+          </w:tcPr>
+          <w:p>
+            <w:r>
+              <w:t>MIX CHOICES:</w:t>
+            </w:r>
+          </w:p>
+        </w:tc>
+        <w:tc>
+          <w:tcPr>
+            <w:tcW w:w="8000" w:type="dxa"/>
+          </w:tcPr>
+          <w:p>
+            <w:r>
+              <w:t>Yes</w:t>
+            </w:r>
+          </w:p>
+        </w:tc>
+      </w:tr>
+    </w:tbl>
+    <w:p/>
     <w:sectPr>
       <w:pgSz w:w="12240" w:h="15840"/>
       <w:pgMar w:top="1440" w:right="1440" w:bottom="1440" w:left="1440" w:header="720" w:footer="720" w:gutter="0"/>
@@ -306,7 +1497,7 @@
 </file>
 
 <file path=word/endnotes.xml><?xml version="1.0" encoding="utf-8"?>
-<w:endnotes xmlns:wpc="http://schemas.microsoft.com/office/word/2010/wordprocessingCanvas" xmlns:cx="http://schemas.microsoft.com/office/drawing/2014/chartex" xmlns:mc="http://schemas.openxmlformats.org/markup-compatibility/2006" xmlns:o="urn:schemas-microsoft-com:office:office" xmlns:r="http://schemas.openxmlformats.org/officeDocument/2006/relationships" xmlns:m="http://schemas.openxmlformats.org/officeDocument/2006/math" xmlns:v="urn:schemas-microsoft-com:vml" xmlns:wp14="http://schemas.microsoft.com/office/word/2010/wordprocessingDrawing" xmlns:wp="http://schemas.openxmlformats.org/drawingml/2006/wordprocessingDrawing" xmlns:w10="urn:schemas-microsoft-com:office:word" xmlns:w="http://schemas.openxmlformats.org/wordprocessingml/2006/main" xmlns:w14="http://schemas.microsoft.com/office/word/2010/wordml" xmlns:w15="http://schemas.microsoft.com/office/word/2012/wordml" xmlns:w16se="http://schemas.microsoft.com/office/word/2015/wordml/symex" xmlns:wpg="http://schemas.microsoft.com/office/word/2010/wordprocessingGroup" xmlns:wpi="http://schemas.microsoft.com/office/word/2010/wordprocessingInk" xmlns:wne="http://schemas.microsoft.com/office/word/2006/wordml" xmlns:wps="http://schemas.microsoft.com/office/word/2010/wordprocessingShape" mc:Ignorable="w14 w15 w16se wp14">
+<w:endnotes xmlns:wpc="http://schemas.microsoft.com/office/word/2010/wordprocessingCanvas" xmlns:cx="http://schemas.microsoft.com/office/drawing/2014/chartex" xmlns:cx1="http://schemas.microsoft.com/office/drawing/2015/9/8/chartex" xmlns:cx2="http://schemas.microsoft.com/office/drawing/2015/10/21/chartex" xmlns:cx3="http://schemas.microsoft.com/office/drawing/2016/5/9/chartex" xmlns:cx4="http://schemas.microsoft.com/office/drawing/2016/5/10/chartex" xmlns:cx5="http://schemas.microsoft.com/office/drawing/2016/5/11/chartex" xmlns:cx6="http://schemas.microsoft.com/office/drawing/2016/5/12/chartex" xmlns:cx7="http://schemas.microsoft.com/office/drawing/2016/5/13/chartex" xmlns:cx8="http://schemas.microsoft.com/office/drawing/2016/5/14/chartex" xmlns:mc="http://schemas.openxmlformats.org/markup-compatibility/2006" xmlns:aink="http://schemas.microsoft.com/office/drawing/2016/ink" xmlns:am3d="http://schemas.microsoft.com/office/drawing/2017/model3d" xmlns:o="urn:schemas-microsoft-com:office:office" xmlns:oel="http://schemas.microsoft.com/office/2019/extlst" xmlns:r="http://schemas.openxmlformats.org/officeDocument/2006/relationships" xmlns:m="http://schemas.openxmlformats.org/officeDocument/2006/math" xmlns:v="urn:schemas-microsoft-com:vml" xmlns:wp14="http://schemas.microsoft.com/office/word/2010/wordprocessingDrawing" xmlns:wp="http://schemas.openxmlformats.org/drawingml/2006/wordprocessingDrawing" xmlns:w10="urn:schemas-microsoft-com:office:word" xmlns:w="http://schemas.openxmlformats.org/wordprocessingml/2006/main" xmlns:w14="http://schemas.microsoft.com/office/word/2010/wordml" xmlns:w15="http://schemas.microsoft.com/office/word/2012/wordml" xmlns:w16cex="http://schemas.microsoft.com/office/word/2018/wordml/cex" xmlns:w16cid="http://schemas.microsoft.com/office/word/2016/wordml/cid" xmlns:w16="http://schemas.microsoft.com/office/word/2018/wordml" xmlns:w16du="http://schemas.microsoft.com/office/word/2023/wordml/word16du" xmlns:w16sdtdh="http://schemas.microsoft.com/office/word/2020/wordml/sdtdatahash" xmlns:w16sdtfl="http://schemas.microsoft.com/office/word/2024/wordml/sdtformatlock" xmlns:w16se="http://schemas.microsoft.com/office/word/2015/wordml/symex" xmlns:wpg="http://schemas.microsoft.com/office/word/2010/wordprocessingGroup" xmlns:wpi="http://schemas.microsoft.com/office/word/2010/wordprocessingInk" xmlns:wne="http://schemas.microsoft.com/office/word/2006/wordml" xmlns:wps="http://schemas.microsoft.com/office/word/2010/wordprocessingShape" mc:Ignorable="w14 w15 w16se w16cid w16 w16cex w16sdtdh w16sdtfl w16du wp14">
   <w:endnote w:type="separator" w:id="-1">
     <w:p>
       <w:pPr>
@@ -331,7 +1522,7 @@
 </file>
 
 <file path=word/footnotes.xml><?xml version="1.0" encoding="utf-8"?>
-<w:footnotes xmlns:wpc="http://schemas.microsoft.com/office/word/2010/wordprocessingCanvas" xmlns:cx="http://schemas.microsoft.com/office/drawing/2014/chartex" xmlns:mc="http://schemas.openxmlformats.org/markup-compatibility/2006" xmlns:o="urn:schemas-microsoft-com:office:office" xmlns:r="http://schemas.openxmlformats.org/officeDocument/2006/relationships" xmlns:m="http://schemas.openxmlformats.org/officeDocument/2006/math" xmlns:v="urn:schemas-microsoft-com:vml" xmlns:wp14="http://schemas.microsoft.com/office/word/2010/wordprocessingDrawing" xmlns:wp="http://schemas.openxmlformats.org/drawingml/2006/wordprocessingDrawing" xmlns:w10="urn:schemas-microsoft-com:office:word" xmlns:w="http://schemas.openxmlformats.org/wordprocessingml/2006/main" xmlns:w14="http://schemas.microsoft.com/office/word/2010/wordml" xmlns:w15="http://schemas.microsoft.com/office/word/2012/wordml" xmlns:w16se="http://schemas.microsoft.com/office/word/2015/wordml/symex" xmlns:wpg="http://schemas.microsoft.com/office/word/2010/wordprocessingGroup" xmlns:wpi="http://schemas.microsoft.com/office/word/2010/wordprocessingInk" xmlns:wne="http://schemas.microsoft.com/office/word/2006/wordml" xmlns:wps="http://schemas.microsoft.com/office/word/2010/wordprocessingShape" mc:Ignorable="w14 w15 w16se wp14">
+<w:footnotes xmlns:wpc="http://schemas.microsoft.com/office/word/2010/wordprocessingCanvas" xmlns:cx="http://schemas.microsoft.com/office/drawing/2014/chartex" xmlns:cx1="http://schemas.microsoft.com/office/drawing/2015/9/8/chartex" xmlns:cx2="http://schemas.microsoft.com/office/drawing/2015/10/21/chartex" xmlns:cx3="http://schemas.microsoft.com/office/drawing/2016/5/9/chartex" xmlns:cx4="http://schemas.microsoft.com/office/drawing/2016/5/10/chartex" xmlns:cx5="http://schemas.microsoft.com/office/drawing/2016/5/11/chartex" xmlns:cx6="http://schemas.microsoft.com/office/drawing/2016/5/12/chartex" xmlns:cx7="http://schemas.microsoft.com/office/drawing/2016/5/13/chartex" xmlns:cx8="http://schemas.microsoft.com/office/drawing/2016/5/14/chartex" xmlns:mc="http://schemas.openxmlformats.org/markup-compatibility/2006" xmlns:aink="http://schemas.microsoft.com/office/drawing/2016/ink" xmlns:am3d="http://schemas.microsoft.com/office/drawing/2017/model3d" xmlns:o="urn:schemas-microsoft-com:office:office" xmlns:oel="http://schemas.microsoft.com/office/2019/extlst" xmlns:r="http://schemas.openxmlformats.org/officeDocument/2006/relationships" xmlns:m="http://schemas.openxmlformats.org/officeDocument/2006/math" xmlns:v="urn:schemas-microsoft-com:vml" xmlns:wp14="http://schemas.microsoft.com/office/word/2010/wordprocessingDrawing" xmlns:wp="http://schemas.openxmlformats.org/drawingml/2006/wordprocessingDrawing" xmlns:w10="urn:schemas-microsoft-com:office:word" xmlns:w="http://schemas.openxmlformats.org/wordprocessingml/2006/main" xmlns:w14="http://schemas.microsoft.com/office/word/2010/wordml" xmlns:w15="http://schemas.microsoft.com/office/word/2012/wordml" xmlns:w16cex="http://schemas.microsoft.com/office/word/2018/wordml/cex" xmlns:w16cid="http://schemas.microsoft.com/office/word/2016/wordml/cid" xmlns:w16="http://schemas.microsoft.com/office/word/2018/wordml" xmlns:w16du="http://schemas.microsoft.com/office/word/2023/wordml/word16du" xmlns:w16sdtdh="http://schemas.microsoft.com/office/word/2020/wordml/sdtdatahash" xmlns:w16sdtfl="http://schemas.microsoft.com/office/word/2024/wordml/sdtformatlock" xmlns:w16se="http://schemas.microsoft.com/office/word/2015/wordml/symex" xmlns:wpg="http://schemas.microsoft.com/office/word/2010/wordprocessingGroup" xmlns:wpi="http://schemas.microsoft.com/office/word/2010/wordprocessingInk" xmlns:wne="http://schemas.microsoft.com/office/word/2006/wordml" xmlns:wps="http://schemas.microsoft.com/office/word/2010/wordprocessingShape" mc:Ignorable="w14 w15 w16se w16cid w16 w16cex w16sdtdh w16sdtfl w16du wp14">
   <w:footnote w:type="separator" w:id="-1">
     <w:p>
       <w:pPr>
@@ -356,7 +1547,7 @@
 </file>
 
 <file path=word/styles.xml><?xml version="1.0" encoding="utf-8"?>
-<w:styles xmlns:mc="http://schemas.openxmlformats.org/markup-compatibility/2006" xmlns:r="http://schemas.openxmlformats.org/officeDocument/2006/relationships" xmlns:w="http://schemas.openxmlformats.org/wordprocessingml/2006/main" xmlns:w14="http://schemas.microsoft.com/office/word/2010/wordml" xmlns:w15="http://schemas.microsoft.com/office/word/2012/wordml" xmlns:w16se="http://schemas.microsoft.com/office/word/2015/wordml/symex" mc:Ignorable="w14 w15 w16se">
+<w:styles xmlns:mc="http://schemas.openxmlformats.org/markup-compatibility/2006" xmlns:r="http://schemas.openxmlformats.org/officeDocument/2006/relationships" xmlns:w="http://schemas.openxmlformats.org/wordprocessingml/2006/main" xmlns:w14="http://schemas.microsoft.com/office/word/2010/wordml" xmlns:w15="http://schemas.microsoft.com/office/word/2012/wordml" xmlns:w16cex="http://schemas.microsoft.com/office/word/2018/wordml/cex" xmlns:w16cid="http://schemas.microsoft.com/office/word/2016/wordml/cid" xmlns:w16="http://schemas.microsoft.com/office/word/2018/wordml" xmlns:w16du="http://schemas.microsoft.com/office/word/2023/wordml/word16du" xmlns:w16sdtdh="http://schemas.microsoft.com/office/word/2020/wordml/sdtdatahash" xmlns:w16sdtfl="http://schemas.microsoft.com/office/word/2024/wordml/sdtformatlock" xmlns:w16se="http://schemas.microsoft.com/office/word/2015/wordml/symex" mc:Ignorable="w14 w15 w16se w16cid w16 w16cex w16sdtdh w16sdtfl w16du">
   <w:docDefaults>
     <w:rPrDefault>
       <w:rPr>
@@ -372,7 +1563,7 @@
       </w:pPr>
     </w:pPrDefault>
   </w:docDefaults>
-  <w:latentStyles w:defLockedState="0" w:defUIPriority="99" w:defSemiHidden="0" w:defUnhideWhenUsed="0" w:defQFormat="0" w:count="371">
+  <w:latentStyles w:defLockedState="0" w:defUIPriority="99" w:defSemiHidden="0" w:defUnhideWhenUsed="0" w:defQFormat="0" w:count="376">
     <w:lsdException w:name="Normal" w:uiPriority="0" w:qFormat="1"/>
     <w:lsdException w:name="heading 1" w:uiPriority="9" w:qFormat="1"/>
     <w:lsdException w:name="heading 2" w:semiHidden="1" w:uiPriority="9" w:unhideWhenUsed="1" w:qFormat="1"/>
@@ -744,15 +1935,20 @@
     <w:lsdException w:name="List Table 5 Dark Accent 6" w:uiPriority="50"/>
     <w:lsdException w:name="List Table 6 Colorful Accent 6" w:uiPriority="51"/>
     <w:lsdException w:name="List Table 7 Colorful Accent 6" w:uiPriority="52"/>
+    <w:lsdException w:name="Mention" w:semiHidden="1" w:unhideWhenUsed="1"/>
+    <w:lsdException w:name="Smart Hyperlink" w:semiHidden="1" w:unhideWhenUsed="1"/>
+    <w:lsdException w:name="Hashtag" w:semiHidden="1" w:unhideWhenUsed="1"/>
+    <w:lsdException w:name="Unresolved Mention" w:semiHidden="1" w:unhideWhenUsed="1"/>
+    <w:lsdException w:name="Smart Link" w:semiHidden="1" w:unhideWhenUsed="1"/>
   </w:latentStyles>
   <w:style w:type="paragraph" w:default="1" w:styleId="Normal">
     <w:name w:val="Normal"/>
     <w:qFormat/>
+    <w:rsid w:val="007532B0"/>
   </w:style>
   <w:style w:type="character" w:default="1" w:styleId="DefaultParagraphFont">
     <w:name w:val="Default Paragraph Font"/>
     <w:uiPriority w:val="1"/>
-    <w:semiHidden/>
     <w:unhideWhenUsed/>
   </w:style>
   <w:style w:type="table" w:default="1" w:styleId="TableNormal">

</xml_diff>

<commit_message>
[HP] Question 1 v4 20250818
</commit_message>
<xml_diff>
--- a/Document/URD, SRS/Template.docx
+++ b/Document/URD, SRS/Template.docx
@@ -24,7 +24,10 @@
     </w:p>
     <w:p>
       <w:r>
-        <w:t>Topic code: DE-00</w:t>
+        <w:t>Topic code: DE-0</w:t>
+      </w:r>
+      <w:r>
+        <w:t>1</w:t>
       </w:r>
       <w:r>
         <w:t>2</w:t>
@@ -38,8 +41,8 @@
         <w:tblLook w:val="01E0" w:firstRow="1" w:lastRow="1" w:firstColumn="1" w:lastColumn="1" w:noHBand="0" w:noVBand="0"/>
       </w:tblPr>
       <w:tblGrid>
-        <w:gridCol w:w="2000"/>
-        <w:gridCol w:w="8000"/>
+        <w:gridCol w:w="1128"/>
+        <w:gridCol w:w="9396"/>
       </w:tblGrid>
       <w:tr>
         <w:tc>
@@ -58,7 +61,10 @@
           </w:tcPr>
           <w:p>
             <w:r>
-              <w:t>See the figure and choose the right type of B2B E-Commerce</w:t>
+              <w:t>sfadfagag</w:t>
+            </w:r>
+            <w:r>
+              <w:t>Commerce</w:t>
             </w:r>
           </w:p>
           <w:p>
@@ -72,10 +78,558 @@
                 <w:noProof/>
               </w:rPr>
               <w:drawing>
-                <wp:inline distT="0" distB="0" distL="0" distR="0" wp14:anchorId="3D81AA32" wp14:editId="326B14C2">
+                <wp:inline distT="0" distB="0" distL="0" distR="0" wp14:anchorId="2EC53816" wp14:editId="08EA3CF6">
+                  <wp:extent cx="5829300" cy="3886200"/>
+                  <wp:effectExtent l="0" t="0" r="0" b="0"/>
+                  <wp:docPr id="1642896740" name="Picture 4" descr="Giữa cơn khủng hoảng, Tottenham tìm thấy 'mỏ vàng' mang tên Mathys Tel"/>
+                  <wp:cNvGraphicFramePr>
+                    <a:graphicFrameLocks xmlns:a="http://schemas.openxmlformats.org/drawingml/2006/main" noChangeAspect="1"/>
+                  </wp:cNvGraphicFramePr>
+                  <a:graphic xmlns:a="http://schemas.openxmlformats.org/drawingml/2006/main">
+                    <a:graphicData uri="http://schemas.openxmlformats.org/drawingml/2006/picture">
+                      <pic:pic xmlns:pic="http://schemas.openxmlformats.org/drawingml/2006/picture">
+                        <pic:nvPicPr>
+                          <pic:cNvPr id="0" name="Picture 13" descr="Giữa cơn khủng hoảng, Tottenham tìm thấy 'mỏ vàng' mang tên Mathys Tel"/>
+                          <pic:cNvPicPr>
+                            <a:picLocks noChangeAspect="1" noChangeArrowheads="1"/>
+                          </pic:cNvPicPr>
+                        </pic:nvPicPr>
+                        <pic:blipFill>
+                          <a:blip r:embed="rId6">
+                            <a:extLst>
+                              <a:ext uri="{28A0092B-C50C-407E-A947-70E740481C1C}">
+                                <a14:useLocalDpi xmlns:a14="http://schemas.microsoft.com/office/drawing/2010/main" val="0"/>
+                              </a:ext>
+                            </a:extLst>
+                          </a:blip>
+                          <a:srcRect/>
+                          <a:stretch>
+                            <a:fillRect/>
+                          </a:stretch>
+                        </pic:blipFill>
+                        <pic:spPr bwMode="auto">
+                          <a:xfrm>
+                            <a:off x="0" y="0"/>
+                            <a:ext cx="5829300" cy="3886200"/>
+                          </a:xfrm>
+                          <a:prstGeom prst="rect">
+                            <a:avLst/>
+                          </a:prstGeom>
+                          <a:noFill/>
+                          <a:ln>
+                            <a:noFill/>
+                          </a:ln>
+                        </pic:spPr>
+                      </pic:pic>
+                    </a:graphicData>
+                  </a:graphic>
+                </wp:inline>
+              </w:drawing>
+            </w:r>
+          </w:p>
+        </w:tc>
+      </w:tr>
+      <w:tr>
+        <w:tc>
+          <w:tcPr>
+            <w:tcW w:w="2000" w:type="dxa"/>
+          </w:tcPr>
+          <w:p>
+            <w:r>
+              <w:t>a.</w:t>
+            </w:r>
+          </w:p>
+        </w:tc>
+        <w:tc>
+          <w:tcPr>
+            <w:tcW w:w="8000" w:type="dxa"/>
+          </w:tcPr>
+          <w:p>
+            <w:r>
+              <w:t>Sell-side B2B</w:t>
+            </w:r>
+          </w:p>
+        </w:tc>
+      </w:tr>
+      <w:tr>
+        <w:tc>
+          <w:tcPr>
+            <w:tcW w:w="2000" w:type="dxa"/>
+          </w:tcPr>
+          <w:p>
+            <w:r>
+              <w:t>b.</w:t>
+            </w:r>
+          </w:p>
+        </w:tc>
+        <w:tc>
+          <w:tcPr>
+            <w:tcW w:w="8000" w:type="dxa"/>
+          </w:tcPr>
+          <w:p>
+            <w:r>
+              <w:t>Electronic Exchange</w:t>
+            </w:r>
+          </w:p>
+        </w:tc>
+      </w:tr>
+      <w:tr>
+        <w:tc>
+          <w:tcPr>
+            <w:tcW w:w="2000" w:type="dxa"/>
+          </w:tcPr>
+          <w:p>
+            <w:r>
+              <w:t>c.</w:t>
+            </w:r>
+          </w:p>
+        </w:tc>
+        <w:tc>
+          <w:tcPr>
+            <w:tcW w:w="8000" w:type="dxa"/>
+          </w:tcPr>
+          <w:p>
+            <w:r>
+              <w:t>Buy-side B2B</w:t>
+            </w:r>
+          </w:p>
+        </w:tc>
+      </w:tr>
+      <w:tr>
+        <w:tc>
+          <w:tcPr>
+            <w:tcW w:w="2000" w:type="dxa"/>
+          </w:tcPr>
+          <w:p>
+            <w:r>
+              <w:t>d.</w:t>
+            </w:r>
+          </w:p>
+        </w:tc>
+        <w:tc>
+          <w:tcPr>
+            <w:tcW w:w="8000" w:type="dxa"/>
+          </w:tcPr>
+          <w:p>
+            <w:r>
+              <w:t>Supply Chain Improvements and Collaborative Commerce</w:t>
+            </w:r>
+          </w:p>
+        </w:tc>
+      </w:tr>
+      <w:tr>
+        <w:tc>
+          <w:tcPr>
+            <w:tcW w:w="2000" w:type="dxa"/>
+          </w:tcPr>
+          <w:p>
+            <w:r>
+              <w:t>ANSWER:</w:t>
+            </w:r>
+          </w:p>
+        </w:tc>
+        <w:tc>
+          <w:tcPr>
+            <w:tcW w:w="8000" w:type="dxa"/>
+          </w:tcPr>
+          <w:p>
+            <w:r>
+              <w:t>B</w:t>
+            </w:r>
+          </w:p>
+        </w:tc>
+      </w:tr>
+      <w:tr>
+        <w:tc>
+          <w:tcPr>
+            <w:tcW w:w="2000" w:type="dxa"/>
+          </w:tcPr>
+          <w:p>
+            <w:r>
+              <w:t>MARK:</w:t>
+            </w:r>
+          </w:p>
+        </w:tc>
+        <w:tc>
+          <w:tcPr>
+            <w:tcW w:w="8000" w:type="dxa"/>
+          </w:tcPr>
+          <w:p>
+            <w:r>
+              <w:t>0.5</w:t>
+            </w:r>
+          </w:p>
+        </w:tc>
+      </w:tr>
+      <w:tr>
+        <w:tc>
+          <w:tcPr>
+            <w:tcW w:w="2000" w:type="dxa"/>
+          </w:tcPr>
+          <w:p>
+            <w:r>
+              <w:t>UNIT:</w:t>
+            </w:r>
+          </w:p>
+        </w:tc>
+        <w:tc>
+          <w:tcPr>
+            <w:tcW w:w="8000" w:type="dxa"/>
+          </w:tcPr>
+          <w:p>
+            <w:r>
+              <w:t>Chapter1</w:t>
+            </w:r>
+          </w:p>
+        </w:tc>
+      </w:tr>
+      <w:tr>
+        <w:tc>
+          <w:tcPr>
+            <w:tcW w:w="2000" w:type="dxa"/>
+          </w:tcPr>
+          <w:p>
+            <w:r>
+              <w:t>MIX CHOICES:</w:t>
+            </w:r>
+          </w:p>
+        </w:tc>
+        <w:tc>
+          <w:tcPr>
+            <w:tcW w:w="8000" w:type="dxa"/>
+          </w:tcPr>
+          <w:p>
+            <w:r>
+              <w:t>Yes</w:t>
+            </w:r>
+          </w:p>
+        </w:tc>
+      </w:tr>
+    </w:tbl>
+    <w:p/>
+    <w:tbl>
+      <w:tblPr>
+        <w:tblStyle w:val="TableGrid"/>
+        <w:tblW w:w="10000" w:type="dxa"/>
+        <w:tblLook w:val="01E0" w:firstRow="1" w:lastRow="1" w:firstColumn="1" w:lastColumn="1" w:noHBand="0" w:noVBand="0"/>
+      </w:tblPr>
+      <w:tblGrid>
+        <w:gridCol w:w="1128"/>
+        <w:gridCol w:w="9576"/>
+      </w:tblGrid>
+      <w:tr>
+        <w:tc>
+          <w:tcPr>
+            <w:tcW w:w="2000" w:type="dxa"/>
+          </w:tcPr>
+          <w:p>
+            <w:r>
+              <w:t>QN=2</w:t>
+            </w:r>
+          </w:p>
+        </w:tc>
+        <w:tc>
+          <w:tcPr>
+            <w:tcW w:w="8000" w:type="dxa"/>
+          </w:tcPr>
+          <w:p>
+            <w:r>
+              <w:t>Question 2</w:t>
+            </w:r>
+            <w:r>
+              <w:t>sdgsdgdsfd</w:t>
+            </w:r>
+          </w:p>
+          <w:p>
+            <w:r>
+              <w:t>[file:8435.jpg]</w:t>
+            </w:r>
+          </w:p>
+          <w:p>
+            <w:r>
+              <w:rPr>
+                <w:noProof/>
+              </w:rPr>
+              <w:lastRenderedPageBreak/>
+              <w:drawing>
+                <wp:inline distT="0" distB="0" distL="0" distR="0" wp14:anchorId="09968CD6" wp14:editId="7A54B1B3">
+                  <wp:extent cx="5943600" cy="3343275"/>
+                  <wp:effectExtent l="0" t="0" r="0" b="9525"/>
+                  <wp:docPr id="48900637" name="Picture 5" descr="Eberechi Eze: Tottenham to accelerate move to sign Crystal Palace forward -  BBC Sport"/>
+                  <wp:cNvGraphicFramePr>
+                    <a:graphicFrameLocks xmlns:a="http://schemas.openxmlformats.org/drawingml/2006/main" noChangeAspect="1"/>
+                  </wp:cNvGraphicFramePr>
+                  <a:graphic xmlns:a="http://schemas.openxmlformats.org/drawingml/2006/main">
+                    <a:graphicData uri="http://schemas.openxmlformats.org/drawingml/2006/picture">
+                      <pic:pic xmlns:pic="http://schemas.openxmlformats.org/drawingml/2006/picture">
+                        <pic:nvPicPr>
+                          <pic:cNvPr id="0" name="Picture 15" descr="Eberechi Eze: Tottenham to accelerate move to sign Crystal Palace forward -  BBC Sport"/>
+                          <pic:cNvPicPr>
+                            <a:picLocks noChangeAspect="1" noChangeArrowheads="1"/>
+                          </pic:cNvPicPr>
+                        </pic:nvPicPr>
+                        <pic:blipFill>
+                          <a:blip r:embed="rId7">
+                            <a:extLst>
+                              <a:ext uri="{28A0092B-C50C-407E-A947-70E740481C1C}">
+                                <a14:useLocalDpi xmlns:a14="http://schemas.microsoft.com/office/drawing/2010/main" val="0"/>
+                              </a:ext>
+                            </a:extLst>
+                          </a:blip>
+                          <a:srcRect/>
+                          <a:stretch>
+                            <a:fillRect/>
+                          </a:stretch>
+                        </pic:blipFill>
+                        <pic:spPr bwMode="auto">
+                          <a:xfrm>
+                            <a:off x="0" y="0"/>
+                            <a:ext cx="5943600" cy="3343275"/>
+                          </a:xfrm>
+                          <a:prstGeom prst="rect">
+                            <a:avLst/>
+                          </a:prstGeom>
+                          <a:noFill/>
+                          <a:ln>
+                            <a:noFill/>
+                          </a:ln>
+                        </pic:spPr>
+                      </pic:pic>
+                    </a:graphicData>
+                  </a:graphic>
+                </wp:inline>
+              </w:drawing>
+            </w:r>
+          </w:p>
+        </w:tc>
+      </w:tr>
+      <w:tr>
+        <w:tc>
+          <w:tcPr>
+            <w:tcW w:w="2000" w:type="dxa"/>
+          </w:tcPr>
+          <w:p>
+            <w:r>
+              <w:lastRenderedPageBreak/>
+              <w:t>a.</w:t>
+            </w:r>
+          </w:p>
+        </w:tc>
+        <w:tc>
+          <w:tcPr>
+            <w:tcW w:w="8000" w:type="dxa"/>
+          </w:tcPr>
+          <w:p>
+            <w:r>
+              <w:t>Answer A Q2</w:t>
+            </w:r>
+          </w:p>
+        </w:tc>
+      </w:tr>
+      <w:tr>
+        <w:tc>
+          <w:tcPr>
+            <w:tcW w:w="2000" w:type="dxa"/>
+          </w:tcPr>
+          <w:p>
+            <w:r>
+              <w:t>b.</w:t>
+            </w:r>
+          </w:p>
+        </w:tc>
+        <w:tc>
+          <w:tcPr>
+            <w:tcW w:w="8000" w:type="dxa"/>
+          </w:tcPr>
+          <w:p>
+            <w:r>
+              <w:t>Answer B Q2</w:t>
+            </w:r>
+          </w:p>
+        </w:tc>
+      </w:tr>
+      <w:tr>
+        <w:tc>
+          <w:tcPr>
+            <w:tcW w:w="2000" w:type="dxa"/>
+          </w:tcPr>
+          <w:p>
+            <w:r>
+              <w:t>c.</w:t>
+            </w:r>
+          </w:p>
+        </w:tc>
+        <w:tc>
+          <w:tcPr>
+            <w:tcW w:w="8000" w:type="dxa"/>
+          </w:tcPr>
+          <w:p>
+            <w:r>
+              <w:t>Answer C Q2</w:t>
+            </w:r>
+          </w:p>
+        </w:tc>
+      </w:tr>
+      <w:tr>
+        <w:tc>
+          <w:tcPr>
+            <w:tcW w:w="2000" w:type="dxa"/>
+          </w:tcPr>
+          <w:p>
+            <w:r>
+              <w:t>d.</w:t>
+            </w:r>
+          </w:p>
+        </w:tc>
+        <w:tc>
+          <w:tcPr>
+            <w:tcW w:w="8000" w:type="dxa"/>
+          </w:tcPr>
+          <w:p>
+            <w:r>
+              <w:t>Answer D Q2</w:t>
+            </w:r>
+          </w:p>
+        </w:tc>
+      </w:tr>
+      <w:tr>
+        <w:tc>
+          <w:tcPr>
+            <w:tcW w:w="2000" w:type="dxa"/>
+          </w:tcPr>
+          <w:p>
+            <w:r>
+              <w:t>ANSWER:</w:t>
+            </w:r>
+          </w:p>
+        </w:tc>
+        <w:tc>
+          <w:tcPr>
+            <w:tcW w:w="8000" w:type="dxa"/>
+          </w:tcPr>
+          <w:p>
+            <w:r>
+              <w:t>A</w:t>
+            </w:r>
+          </w:p>
+        </w:tc>
+      </w:tr>
+      <w:tr>
+        <w:tc>
+          <w:tcPr>
+            <w:tcW w:w="2000" w:type="dxa"/>
+          </w:tcPr>
+          <w:p>
+            <w:r>
+              <w:t>MARK:</w:t>
+            </w:r>
+          </w:p>
+        </w:tc>
+        <w:tc>
+          <w:tcPr>
+            <w:tcW w:w="8000" w:type="dxa"/>
+          </w:tcPr>
+          <w:p>
+            <w:r>
+              <w:t>1</w:t>
+            </w:r>
+          </w:p>
+        </w:tc>
+      </w:tr>
+      <w:tr>
+        <w:tc>
+          <w:tcPr>
+            <w:tcW w:w="2000" w:type="dxa"/>
+          </w:tcPr>
+          <w:p>
+            <w:r>
+              <w:t>UNIT:</w:t>
+            </w:r>
+          </w:p>
+        </w:tc>
+        <w:tc>
+          <w:tcPr>
+            <w:tcW w:w="8000" w:type="dxa"/>
+          </w:tcPr>
+          <w:p>
+            <w:r>
+              <w:t>Chapter1</w:t>
+            </w:r>
+          </w:p>
+        </w:tc>
+      </w:tr>
+      <w:tr>
+        <w:tc>
+          <w:tcPr>
+            <w:tcW w:w="2000" w:type="dxa"/>
+          </w:tcPr>
+          <w:p>
+            <w:r>
+              <w:t>MIX CHOICES:</w:t>
+            </w:r>
+          </w:p>
+        </w:tc>
+        <w:tc>
+          <w:tcPr>
+            <w:tcW w:w="8000" w:type="dxa"/>
+          </w:tcPr>
+          <w:p>
+            <w:r>
+              <w:t>Yes</w:t>
+            </w:r>
+          </w:p>
+        </w:tc>
+      </w:tr>
+    </w:tbl>
+    <w:p/>
+    <w:tbl>
+      <w:tblPr>
+        <w:tblStyle w:val="TableGrid"/>
+        <w:tblW w:w="10000" w:type="dxa"/>
+        <w:tblLook w:val="01E0" w:firstRow="1" w:lastRow="1" w:firstColumn="1" w:lastColumn="1" w:noHBand="0" w:noVBand="0"/>
+      </w:tblPr>
+      <w:tblGrid>
+        <w:gridCol w:w="2000"/>
+        <w:gridCol w:w="8000"/>
+      </w:tblGrid>
+      <w:tr>
+        <w:tc>
+          <w:tcPr>
+            <w:tcW w:w="2000" w:type="dxa"/>
+          </w:tcPr>
+          <w:p>
+            <w:r>
+              <w:t>QN=3</w:t>
+            </w:r>
+          </w:p>
+        </w:tc>
+        <w:tc>
+          <w:tcPr>
+            <w:tcW w:w="8000" w:type="dxa"/>
+          </w:tcPr>
+          <w:p>
+            <w:r>
+              <w:t>Question 3</w:t>
+            </w:r>
+            <w:r>
+              <w:t>gsđfhbs</w:t>
+            </w:r>
+          </w:p>
+          <w:p>
+            <w:r>
+              <w:t>[file:8435.jpg]</w:t>
+            </w:r>
+          </w:p>
+          <w:p>
+            <w:r>
+              <w:rPr>
+                <w:noProof/>
+              </w:rPr>
+              <w:drawing>
+                <wp:inline distT="0" distB="0" distL="0" distR="0" wp14:anchorId="7B5D9F04" wp14:editId="51AA49EC">
                   <wp:extent cx="2933700" cy="1781175"/>
                   <wp:effectExtent l="0" t="0" r="0" b="9525"/>
-                  <wp:docPr id="1" name="Picture 1" descr="8435"/>
+                  <wp:docPr id="261567813" name="Picture 261567813" descr="8435"/>
                   <wp:cNvGraphicFramePr>
                     <a:graphicFrameLocks xmlns:a="http://schemas.openxmlformats.org/drawingml/2006/main" noChangeAspect="1"/>
                   </wp:cNvGraphicFramePr>
@@ -89,7 +643,7 @@
                           </pic:cNvPicPr>
                         </pic:nvPicPr>
                         <pic:blipFill>
-                          <a:blip r:embed="rId6">
+                          <a:blip r:embed="rId8">
                             <a:extLst>
                               <a:ext uri="{28A0092B-C50C-407E-A947-70E740481C1C}">
                                 <a14:useLocalDpi xmlns:a14="http://schemas.microsoft.com/office/drawing/2010/main" val="0"/>
@@ -140,7 +694,7 @@
           </w:tcPr>
           <w:p>
             <w:r>
-              <w:t>Sell-side B2B</w:t>
+              <w:t>Answer A Q3</w:t>
             </w:r>
           </w:p>
         </w:tc>
@@ -162,7 +716,7 @@
           </w:tcPr>
           <w:p>
             <w:r>
-              <w:t>Electronic Exchange</w:t>
+              <w:t>Answer B Q3</w:t>
             </w:r>
           </w:p>
         </w:tc>
@@ -184,7 +738,7 @@
           </w:tcPr>
           <w:p>
             <w:r>
-              <w:t>Buy-side B2B</w:t>
+              <w:t>Answer C Q3</w:t>
             </w:r>
           </w:p>
         </w:tc>
@@ -206,7 +760,7 @@
           </w:tcPr>
           <w:p>
             <w:r>
-              <w:t>Supply Chain Improvements and Collaborative Commerce</w:t>
+              <w:t>Answer D Q3</w:t>
             </w:r>
           </w:p>
         </w:tc>
@@ -228,7 +782,7 @@
           </w:tcPr>
           <w:p>
             <w:r>
-              <w:t>B</w:t>
+              <w:t>D</w:t>
             </w:r>
           </w:p>
         </w:tc>
@@ -284,6 +838,7 @@
           </w:tcPr>
           <w:p>
             <w:r>
+              <w:lastRenderedPageBreak/>
               <w:t>MIX CHOICES:</w:t>
             </w:r>
           </w:p>
@@ -318,20 +873,20 @@
           </w:tcPr>
           <w:p>
             <w:r>
-              <w:t>QN=</w:t>
-            </w:r>
-            <w:r>
-              <w:t>2</w:t>
-            </w:r>
-          </w:p>
-        </w:tc>
-        <w:tc>
-          <w:tcPr>
-            <w:tcW w:w="8000" w:type="dxa"/>
-          </w:tcPr>
-          <w:p>
-            <w:r>
-              <w:t>Question 2</w:t>
+              <w:t>QN=4</w:t>
+            </w:r>
+          </w:p>
+        </w:tc>
+        <w:tc>
+          <w:tcPr>
+            <w:tcW w:w="8000" w:type="dxa"/>
+          </w:tcPr>
+          <w:p>
+            <w:r>
+              <w:t>Question 4</w:t>
+            </w:r>
+            <w:r>
+              <w:t>sdhdshbds</w:t>
             </w:r>
           </w:p>
           <w:p>
@@ -345,10 +900,10 @@
                 <w:noProof/>
               </w:rPr>
               <w:drawing>
-                <wp:inline distT="0" distB="0" distL="0" distR="0" wp14:anchorId="46F543B4" wp14:editId="4A331DDE">
+                <wp:inline distT="0" distB="0" distL="0" distR="0" wp14:anchorId="1C4AB7CD" wp14:editId="7979EF30">
                   <wp:extent cx="2933700" cy="1781175"/>
                   <wp:effectExtent l="0" t="0" r="0" b="9525"/>
-                  <wp:docPr id="677042955" name="Picture 677042955" descr="8435"/>
+                  <wp:docPr id="951251372" name="Picture 951251372" descr="8435"/>
                   <wp:cNvGraphicFramePr>
                     <a:graphicFrameLocks xmlns:a="http://schemas.openxmlformats.org/drawingml/2006/main" noChangeAspect="1"/>
                   </wp:cNvGraphicFramePr>
@@ -362,7 +917,7 @@
                           </pic:cNvPicPr>
                         </pic:nvPicPr>
                         <pic:blipFill>
-                          <a:blip r:embed="rId6">
+                          <a:blip r:embed="rId8">
                             <a:extLst>
                               <a:ext uri="{28A0092B-C50C-407E-A947-70E740481C1C}">
                                 <a14:useLocalDpi xmlns:a14="http://schemas.microsoft.com/office/drawing/2010/main" val="0"/>
@@ -413,7 +968,7 @@
           </w:tcPr>
           <w:p>
             <w:r>
-              <w:t>Answer A Q2</w:t>
+              <w:t>Answer A Q4</w:t>
             </w:r>
           </w:p>
         </w:tc>
@@ -435,13 +990,7 @@
           </w:tcPr>
           <w:p>
             <w:r>
-              <w:t xml:space="preserve">Answer </w:t>
-            </w:r>
-            <w:r>
-              <w:t>B</w:t>
-            </w:r>
-            <w:r>
-              <w:t xml:space="preserve"> Q2</w:t>
+              <w:t>Answer B Q4</w:t>
             </w:r>
           </w:p>
         </w:tc>
@@ -463,13 +1012,7 @@
           </w:tcPr>
           <w:p>
             <w:r>
-              <w:t xml:space="preserve">Answer </w:t>
-            </w:r>
-            <w:r>
-              <w:t>C</w:t>
-            </w:r>
-            <w:r>
-              <w:t xml:space="preserve"> Q2</w:t>
+              <w:t>Answer C Q4</w:t>
             </w:r>
           </w:p>
         </w:tc>
@@ -491,13 +1034,7 @@
           </w:tcPr>
           <w:p>
             <w:r>
-              <w:t xml:space="preserve">Answer </w:t>
-            </w:r>
-            <w:r>
-              <w:t>D</w:t>
-            </w:r>
-            <w:r>
-              <w:t xml:space="preserve"> Q2</w:t>
+              <w:t>Answer D Q4</w:t>
             </w:r>
           </w:p>
         </w:tc>
@@ -531,7 +1068,6 @@
           </w:tcPr>
           <w:p>
             <w:r>
-              <w:lastRenderedPageBreak/>
               <w:t>MARK:</w:t>
             </w:r>
           </w:p>
@@ -542,7 +1078,7 @@
           </w:tcPr>
           <w:p>
             <w:r>
-              <w:t>1</w:t>
+              <w:t>0.5</w:t>
             </w:r>
           </w:p>
         </w:tc>
@@ -600,8 +1136,8 @@
         <w:tblLook w:val="01E0" w:firstRow="1" w:lastRow="1" w:firstColumn="1" w:lastColumn="1" w:noHBand="0" w:noVBand="0"/>
       </w:tblPr>
       <w:tblGrid>
-        <w:gridCol w:w="2000"/>
-        <w:gridCol w:w="8000"/>
+        <w:gridCol w:w="1128"/>
+        <w:gridCol w:w="9576"/>
       </w:tblGrid>
       <w:tr>
         <w:tc>
@@ -610,20 +1146,20 @@
           </w:tcPr>
           <w:p>
             <w:r>
-              <w:t>QN=</w:t>
-            </w:r>
-            <w:r>
-              <w:t>3</w:t>
-            </w:r>
-          </w:p>
-        </w:tc>
-        <w:tc>
-          <w:tcPr>
-            <w:tcW w:w="8000" w:type="dxa"/>
-          </w:tcPr>
-          <w:p>
-            <w:r>
-              <w:t>Question 3</w:t>
+              <w:t>QN=5</w:t>
+            </w:r>
+          </w:p>
+        </w:tc>
+        <w:tc>
+          <w:tcPr>
+            <w:tcW w:w="8000" w:type="dxa"/>
+          </w:tcPr>
+          <w:p>
+            <w:r>
+              <w:t>Question 5</w:t>
+            </w:r>
+            <w:r>
+              <w:t>dgfsdhgfhbdfbfdb</w:t>
             </w:r>
           </w:p>
           <w:p>
@@ -636,11 +1172,12 @@
               <w:rPr>
                 <w:noProof/>
               </w:rPr>
+              <w:lastRenderedPageBreak/>
               <w:drawing>
-                <wp:inline distT="0" distB="0" distL="0" distR="0" wp14:anchorId="7B5D9F04" wp14:editId="51AA49EC">
-                  <wp:extent cx="2933700" cy="1781175"/>
-                  <wp:effectExtent l="0" t="0" r="0" b="9525"/>
-                  <wp:docPr id="261567813" name="Picture 261567813" descr="8435"/>
+                <wp:inline distT="0" distB="0" distL="0" distR="0" wp14:anchorId="1E80EBEF" wp14:editId="23D9C626">
+                  <wp:extent cx="5943600" cy="5943600"/>
+                  <wp:effectExtent l="0" t="0" r="0" b="0"/>
+                  <wp:docPr id="2093334691" name="Picture 1" descr="Tottenham Hotspur - YouTube"/>
                   <wp:cNvGraphicFramePr>
                     <a:graphicFrameLocks xmlns:a="http://schemas.openxmlformats.org/drawingml/2006/main" noChangeAspect="1"/>
                   </wp:cNvGraphicFramePr>
@@ -648,13 +1185,13 @@
                     <a:graphicData uri="http://schemas.openxmlformats.org/drawingml/2006/picture">
                       <pic:pic xmlns:pic="http://schemas.openxmlformats.org/drawingml/2006/picture">
                         <pic:nvPicPr>
-                          <pic:cNvPr id="0" name="Picture 1" descr="8435"/>
+                          <pic:cNvPr id="0" name="Picture 1" descr="Tottenham Hotspur - YouTube"/>
                           <pic:cNvPicPr>
                             <a:picLocks noChangeAspect="1" noChangeArrowheads="1"/>
                           </pic:cNvPicPr>
                         </pic:nvPicPr>
                         <pic:blipFill>
-                          <a:blip r:embed="rId6">
+                          <a:blip r:embed="rId9">
                             <a:extLst>
                               <a:ext uri="{28A0092B-C50C-407E-A947-70E740481C1C}">
                                 <a14:useLocalDpi xmlns:a14="http://schemas.microsoft.com/office/drawing/2010/main" val="0"/>
@@ -669,7 +1206,7 @@
                         <pic:spPr bwMode="auto">
                           <a:xfrm>
                             <a:off x="0" y="0"/>
-                            <a:ext cx="2933700" cy="1781175"/>
+                            <a:ext cx="5943600" cy="5943600"/>
                           </a:xfrm>
                           <a:prstGeom prst="rect">
                             <a:avLst/>
@@ -695,6 +1232,7 @@
           </w:tcPr>
           <w:p>
             <w:r>
+              <w:lastRenderedPageBreak/>
               <w:t>a.</w:t>
             </w:r>
           </w:p>
@@ -705,10 +1243,7 @@
           </w:tcPr>
           <w:p>
             <w:r>
-              <w:t>Answer A Q</w:t>
-            </w:r>
-            <w:r>
-              <w:t>3</w:t>
+              <w:t>Answer A Q5</w:t>
             </w:r>
           </w:p>
         </w:tc>
@@ -730,16 +1265,7 @@
           </w:tcPr>
           <w:p>
             <w:r>
-              <w:t xml:space="preserve">Answer </w:t>
-            </w:r>
-            <w:r>
-              <w:t>B</w:t>
-            </w:r>
-            <w:r>
-              <w:t xml:space="preserve"> Q</w:t>
-            </w:r>
-            <w:r>
-              <w:t>3</w:t>
+              <w:t>Answer B Q5</w:t>
             </w:r>
           </w:p>
         </w:tc>
@@ -761,13 +1287,7 @@
           </w:tcPr>
           <w:p>
             <w:r>
-              <w:t xml:space="preserve">Answer </w:t>
-            </w:r>
-            <w:r>
-              <w:t>C</w:t>
-            </w:r>
-            <w:r>
-              <w:t xml:space="preserve"> Q3</w:t>
+              <w:t>Answer C Q5</w:t>
             </w:r>
           </w:p>
         </w:tc>
@@ -789,13 +1309,7 @@
           </w:tcPr>
           <w:p>
             <w:r>
-              <w:t xml:space="preserve">Answer </w:t>
-            </w:r>
-            <w:r>
-              <w:t>D</w:t>
-            </w:r>
-            <w:r>
-              <w:t xml:space="preserve"> Q3</w:t>
+              <w:t>Answer D Q5</w:t>
             </w:r>
           </w:p>
         </w:tc>
@@ -817,7 +1331,7 @@
           </w:tcPr>
           <w:p>
             <w:r>
-              <w:t>D</w:t>
+              <w:t>A</w:t>
             </w:r>
           </w:p>
         </w:tc>
@@ -889,6 +1403,7 @@
         </w:tc>
       </w:tr>
     </w:tbl>
+    <w:p/>
     <w:p/>
     <w:tbl>
       <w:tblPr>
@@ -897,8 +1412,8 @@
         <w:tblLook w:val="01E0" w:firstRow="1" w:lastRow="1" w:firstColumn="1" w:lastColumn="1" w:noHBand="0" w:noVBand="0"/>
       </w:tblPr>
       <w:tblGrid>
-        <w:gridCol w:w="2000"/>
-        <w:gridCol w:w="8000"/>
+        <w:gridCol w:w="1128"/>
+        <w:gridCol w:w="9576"/>
       </w:tblGrid>
       <w:tr>
         <w:tc>
@@ -910,17 +1425,17 @@
               <w:t>QN=</w:t>
             </w:r>
             <w:r>
-              <w:t>4</w:t>
-            </w:r>
-          </w:p>
-        </w:tc>
-        <w:tc>
-          <w:tcPr>
-            <w:tcW w:w="8000" w:type="dxa"/>
-          </w:tcPr>
-          <w:p>
-            <w:r>
-              <w:t>Question 4</w:t>
+              <w:t>6</w:t>
+            </w:r>
+          </w:p>
+        </w:tc>
+        <w:tc>
+          <w:tcPr>
+            <w:tcW w:w="8000" w:type="dxa"/>
+          </w:tcPr>
+          <w:p>
+            <w:r>
+              <w:t>Question 5dgfsdhgfhbdfbfdb</w:t>
             </w:r>
           </w:p>
           <w:p>
@@ -933,11 +1448,12 @@
               <w:rPr>
                 <w:noProof/>
               </w:rPr>
+              <w:lastRenderedPageBreak/>
               <w:drawing>
-                <wp:inline distT="0" distB="0" distL="0" distR="0" wp14:anchorId="1C4AB7CD" wp14:editId="7979EF30">
-                  <wp:extent cx="2933700" cy="1781175"/>
-                  <wp:effectExtent l="0" t="0" r="0" b="9525"/>
-                  <wp:docPr id="951251372" name="Picture 951251372" descr="8435"/>
+                <wp:inline distT="0" distB="0" distL="0" distR="0" wp14:anchorId="48276D07" wp14:editId="2B8E8FCB">
+                  <wp:extent cx="5943600" cy="5943600"/>
+                  <wp:effectExtent l="0" t="0" r="0" b="0"/>
+                  <wp:docPr id="2129887999" name="Picture 1" descr="Tottenham Hotspur - YouTube"/>
                   <wp:cNvGraphicFramePr>
                     <a:graphicFrameLocks xmlns:a="http://schemas.openxmlformats.org/drawingml/2006/main" noChangeAspect="1"/>
                   </wp:cNvGraphicFramePr>
@@ -945,13 +1461,13 @@
                     <a:graphicData uri="http://schemas.openxmlformats.org/drawingml/2006/picture">
                       <pic:pic xmlns:pic="http://schemas.openxmlformats.org/drawingml/2006/picture">
                         <pic:nvPicPr>
-                          <pic:cNvPr id="0" name="Picture 1" descr="8435"/>
+                          <pic:cNvPr id="0" name="Picture 1" descr="Tottenham Hotspur - YouTube"/>
                           <pic:cNvPicPr>
                             <a:picLocks noChangeAspect="1" noChangeArrowheads="1"/>
                           </pic:cNvPicPr>
                         </pic:nvPicPr>
                         <pic:blipFill>
-                          <a:blip r:embed="rId6">
+                          <a:blip r:embed="rId9">
                             <a:extLst>
                               <a:ext uri="{28A0092B-C50C-407E-A947-70E740481C1C}">
                                 <a14:useLocalDpi xmlns:a14="http://schemas.microsoft.com/office/drawing/2010/main" val="0"/>
@@ -966,7 +1482,7 @@
                         <pic:spPr bwMode="auto">
                           <a:xfrm>
                             <a:off x="0" y="0"/>
-                            <a:ext cx="2933700" cy="1781175"/>
+                            <a:ext cx="5943600" cy="5943600"/>
                           </a:xfrm>
                           <a:prstGeom prst="rect">
                             <a:avLst/>
@@ -992,6 +1508,7 @@
           </w:tcPr>
           <w:p>
             <w:r>
+              <w:lastRenderedPageBreak/>
               <w:t>a.</w:t>
             </w:r>
           </w:p>
@@ -1002,123 +1519,96 @@
           </w:tcPr>
           <w:p>
             <w:r>
-              <w:t xml:space="preserve">Answer </w:t>
-            </w:r>
+              <w:t>Answer A Q5</w:t>
+            </w:r>
+          </w:p>
+        </w:tc>
+      </w:tr>
+      <w:tr>
+        <w:tc>
+          <w:tcPr>
+            <w:tcW w:w="2000" w:type="dxa"/>
+          </w:tcPr>
+          <w:p>
+            <w:r>
+              <w:t>b.</w:t>
+            </w:r>
+          </w:p>
+        </w:tc>
+        <w:tc>
+          <w:tcPr>
+            <w:tcW w:w="8000" w:type="dxa"/>
+          </w:tcPr>
+          <w:p>
+            <w:r>
+              <w:t>Answer B Q5</w:t>
+            </w:r>
+          </w:p>
+        </w:tc>
+      </w:tr>
+      <w:tr>
+        <w:tc>
+          <w:tcPr>
+            <w:tcW w:w="2000" w:type="dxa"/>
+          </w:tcPr>
+          <w:p>
+            <w:r>
+              <w:t>c.</w:t>
+            </w:r>
+          </w:p>
+        </w:tc>
+        <w:tc>
+          <w:tcPr>
+            <w:tcW w:w="8000" w:type="dxa"/>
+          </w:tcPr>
+          <w:p>
+            <w:r>
+              <w:t>Answer C Q5</w:t>
+            </w:r>
+          </w:p>
+        </w:tc>
+      </w:tr>
+      <w:tr>
+        <w:tc>
+          <w:tcPr>
+            <w:tcW w:w="2000" w:type="dxa"/>
+          </w:tcPr>
+          <w:p>
+            <w:r>
+              <w:t>d.</w:t>
+            </w:r>
+          </w:p>
+        </w:tc>
+        <w:tc>
+          <w:tcPr>
+            <w:tcW w:w="8000" w:type="dxa"/>
+          </w:tcPr>
+          <w:p>
+            <w:r>
+              <w:t>Answer D Q5</w:t>
+            </w:r>
+          </w:p>
+        </w:tc>
+      </w:tr>
+      <w:tr>
+        <w:tc>
+          <w:tcPr>
+            <w:tcW w:w="2000" w:type="dxa"/>
+          </w:tcPr>
+          <w:p>
+            <w:r>
+              <w:t>ANSWER:</w:t>
+            </w:r>
+          </w:p>
+        </w:tc>
+        <w:tc>
+          <w:tcPr>
+            <w:tcW w:w="8000" w:type="dxa"/>
+          </w:tcPr>
+          <w:p>
             <w:r>
               <w:t>A</w:t>
             </w:r>
-            <w:r>
-              <w:t xml:space="preserve"> Q</w:t>
-            </w:r>
-            <w:r>
-              <w:t>4</w:t>
-            </w:r>
-          </w:p>
-        </w:tc>
-      </w:tr>
-      <w:tr>
-        <w:tc>
-          <w:tcPr>
-            <w:tcW w:w="2000" w:type="dxa"/>
-          </w:tcPr>
-          <w:p>
-            <w:r>
-              <w:t>b.</w:t>
-            </w:r>
-          </w:p>
-        </w:tc>
-        <w:tc>
-          <w:tcPr>
-            <w:tcW w:w="8000" w:type="dxa"/>
-          </w:tcPr>
-          <w:p>
-            <w:r>
-              <w:t xml:space="preserve">Answer </w:t>
-            </w:r>
-            <w:r>
-              <w:t>B</w:t>
-            </w:r>
-            <w:r>
-              <w:t xml:space="preserve"> Q4</w:t>
-            </w:r>
-          </w:p>
-        </w:tc>
-      </w:tr>
-      <w:tr>
-        <w:tc>
-          <w:tcPr>
-            <w:tcW w:w="2000" w:type="dxa"/>
-          </w:tcPr>
-          <w:p>
-            <w:r>
-              <w:t>c.</w:t>
-            </w:r>
-          </w:p>
-        </w:tc>
-        <w:tc>
-          <w:tcPr>
-            <w:tcW w:w="8000" w:type="dxa"/>
-          </w:tcPr>
-          <w:p>
-            <w:r>
-              <w:t xml:space="preserve">Answer </w:t>
-            </w:r>
-            <w:r>
-              <w:t>C</w:t>
-            </w:r>
-            <w:r>
-              <w:t xml:space="preserve"> Q4</w:t>
-            </w:r>
-          </w:p>
-        </w:tc>
-      </w:tr>
-      <w:tr>
-        <w:tc>
-          <w:tcPr>
-            <w:tcW w:w="2000" w:type="dxa"/>
-          </w:tcPr>
-          <w:p>
-            <w:r>
-              <w:t>d.</w:t>
-            </w:r>
-          </w:p>
-        </w:tc>
-        <w:tc>
-          <w:tcPr>
-            <w:tcW w:w="8000" w:type="dxa"/>
-          </w:tcPr>
-          <w:p>
-            <w:r>
-              <w:t xml:space="preserve">Answer </w:t>
-            </w:r>
-            <w:r>
-              <w:t>D</w:t>
-            </w:r>
-            <w:r>
-              <w:t xml:space="preserve"> Q4</w:t>
-            </w:r>
-          </w:p>
-        </w:tc>
-      </w:tr>
-      <w:tr>
-        <w:tc>
-          <w:tcPr>
-            <w:tcW w:w="2000" w:type="dxa"/>
-          </w:tcPr>
-          <w:p>
-            <w:r>
-              <w:t>ANSWER:</w:t>
-            </w:r>
-          </w:p>
-        </w:tc>
-        <w:tc>
-          <w:tcPr>
-            <w:tcW w:w="8000" w:type="dxa"/>
-          </w:tcPr>
-          <w:p>
-            <w:r>
-              <w:t>A</w:t>
-            </w:r>
           </w:p>
         </w:tc>
       </w:tr>
@@ -1189,6 +1679,7 @@
         </w:tc>
       </w:tr>
     </w:tbl>
+    <w:p/>
     <w:p/>
     <w:tbl>
       <w:tblPr>
@@ -1197,8 +1688,8 @@
         <w:tblLook w:val="01E0" w:firstRow="1" w:lastRow="1" w:firstColumn="1" w:lastColumn="1" w:noHBand="0" w:noVBand="0"/>
       </w:tblPr>
       <w:tblGrid>
-        <w:gridCol w:w="2000"/>
-        <w:gridCol w:w="8000"/>
+        <w:gridCol w:w="1128"/>
+        <w:gridCol w:w="9576"/>
       </w:tblGrid>
       <w:tr>
         <w:tc>
@@ -1210,22 +1701,21 @@
               <w:t>QN=</w:t>
             </w:r>
             <w:r>
-              <w:t>5</w:t>
-            </w:r>
-          </w:p>
-        </w:tc>
-        <w:tc>
-          <w:tcPr>
-            <w:tcW w:w="8000" w:type="dxa"/>
-          </w:tcPr>
-          <w:p>
-            <w:r>
-              <w:t>Question 5</w:t>
-            </w:r>
-          </w:p>
-          <w:p>
-            <w:r>
-              <w:lastRenderedPageBreak/>
+              <w:t>7</w:t>
+            </w:r>
+          </w:p>
+        </w:tc>
+        <w:tc>
+          <w:tcPr>
+            <w:tcW w:w="8000" w:type="dxa"/>
+          </w:tcPr>
+          <w:p>
+            <w:r>
+              <w:t>Question 5dgfsdhgfhbdfbfdb</w:t>
+            </w:r>
+          </w:p>
+          <w:p>
+            <w:r>
               <w:t>[file:8435.jpg]</w:t>
             </w:r>
           </w:p>
@@ -1234,11 +1724,12 @@
               <w:rPr>
                 <w:noProof/>
               </w:rPr>
+              <w:lastRenderedPageBreak/>
               <w:drawing>
-                <wp:inline distT="0" distB="0" distL="0" distR="0" wp14:anchorId="6234C287" wp14:editId="1D17AA3C">
-                  <wp:extent cx="2933700" cy="1781175"/>
-                  <wp:effectExtent l="0" t="0" r="0" b="9525"/>
-                  <wp:docPr id="1313633524" name="Picture 1313633524" descr="8435"/>
+                <wp:inline distT="0" distB="0" distL="0" distR="0" wp14:anchorId="6444F3C6" wp14:editId="4448DE4D">
+                  <wp:extent cx="5943600" cy="5943600"/>
+                  <wp:effectExtent l="0" t="0" r="0" b="0"/>
+                  <wp:docPr id="2096313241" name="Picture 1" descr="Tottenham Hotspur - YouTube"/>
                   <wp:cNvGraphicFramePr>
                     <a:graphicFrameLocks xmlns:a="http://schemas.openxmlformats.org/drawingml/2006/main" noChangeAspect="1"/>
                   </wp:cNvGraphicFramePr>
@@ -1246,13 +1737,13 @@
                     <a:graphicData uri="http://schemas.openxmlformats.org/drawingml/2006/picture">
                       <pic:pic xmlns:pic="http://schemas.openxmlformats.org/drawingml/2006/picture">
                         <pic:nvPicPr>
-                          <pic:cNvPr id="0" name="Picture 1" descr="8435"/>
+                          <pic:cNvPr id="0" name="Picture 1" descr="Tottenham Hotspur - YouTube"/>
                           <pic:cNvPicPr>
                             <a:picLocks noChangeAspect="1" noChangeArrowheads="1"/>
                           </pic:cNvPicPr>
                         </pic:nvPicPr>
                         <pic:blipFill>
-                          <a:blip r:embed="rId6">
+                          <a:blip r:embed="rId9">
                             <a:extLst>
                               <a:ext uri="{28A0092B-C50C-407E-A947-70E740481C1C}">
                                 <a14:useLocalDpi xmlns:a14="http://schemas.microsoft.com/office/drawing/2010/main" val="0"/>
@@ -1267,7 +1758,7 @@
                         <pic:spPr bwMode="auto">
                           <a:xfrm>
                             <a:off x="0" y="0"/>
-                            <a:ext cx="2933700" cy="1781175"/>
+                            <a:ext cx="5943600" cy="5943600"/>
                           </a:xfrm>
                           <a:prstGeom prst="rect">
                             <a:avLst/>
@@ -1304,10 +1795,7 @@
           </w:tcPr>
           <w:p>
             <w:r>
-              <w:t>Answer A Q</w:t>
-            </w:r>
-            <w:r>
-              <w:t>5</w:t>
+              <w:t>Answer A Q5</w:t>
             </w:r>
           </w:p>
         </w:tc>
@@ -1329,13 +1817,7 @@
           </w:tcPr>
           <w:p>
             <w:r>
-              <w:t xml:space="preserve">Answer </w:t>
-            </w:r>
-            <w:r>
-              <w:t>B</w:t>
-            </w:r>
-            <w:r>
-              <w:t xml:space="preserve"> Q5</w:t>
+              <w:t>Answer B Q5</w:t>
             </w:r>
           </w:p>
         </w:tc>
@@ -1357,13 +1839,7 @@
           </w:tcPr>
           <w:p>
             <w:r>
-              <w:t xml:space="preserve">Answer </w:t>
-            </w:r>
-            <w:r>
-              <w:t>C</w:t>
-            </w:r>
-            <w:r>
-              <w:t xml:space="preserve"> Q5</w:t>
+              <w:t>Answer C Q5</w:t>
             </w:r>
           </w:p>
         </w:tc>
@@ -1385,13 +1861,2215 @@
           </w:tcPr>
           <w:p>
             <w:r>
-              <w:t xml:space="preserve">Answer </w:t>
-            </w:r>
-            <w:r>
-              <w:t>D</w:t>
-            </w:r>
-            <w:r>
-              <w:t xml:space="preserve"> Q5</w:t>
+              <w:t>Answer D Q5</w:t>
+            </w:r>
+          </w:p>
+        </w:tc>
+      </w:tr>
+      <w:tr>
+        <w:tc>
+          <w:tcPr>
+            <w:tcW w:w="2000" w:type="dxa"/>
+          </w:tcPr>
+          <w:p>
+            <w:r>
+              <w:t>ANSWER:</w:t>
+            </w:r>
+          </w:p>
+        </w:tc>
+        <w:tc>
+          <w:tcPr>
+            <w:tcW w:w="8000" w:type="dxa"/>
+          </w:tcPr>
+          <w:p>
+            <w:r>
+              <w:t>A</w:t>
+            </w:r>
+          </w:p>
+        </w:tc>
+      </w:tr>
+      <w:tr>
+        <w:tc>
+          <w:tcPr>
+            <w:tcW w:w="2000" w:type="dxa"/>
+          </w:tcPr>
+          <w:p>
+            <w:r>
+              <w:t>MARK:</w:t>
+            </w:r>
+          </w:p>
+        </w:tc>
+        <w:tc>
+          <w:tcPr>
+            <w:tcW w:w="8000" w:type="dxa"/>
+          </w:tcPr>
+          <w:p>
+            <w:r>
+              <w:t>0.5</w:t>
+            </w:r>
+          </w:p>
+        </w:tc>
+      </w:tr>
+      <w:tr>
+        <w:tc>
+          <w:tcPr>
+            <w:tcW w:w="2000" w:type="dxa"/>
+          </w:tcPr>
+          <w:p>
+            <w:r>
+              <w:t>UNIT:</w:t>
+            </w:r>
+          </w:p>
+        </w:tc>
+        <w:tc>
+          <w:tcPr>
+            <w:tcW w:w="8000" w:type="dxa"/>
+          </w:tcPr>
+          <w:p>
+            <w:r>
+              <w:t>Chapter1</w:t>
+            </w:r>
+          </w:p>
+        </w:tc>
+      </w:tr>
+      <w:tr>
+        <w:tc>
+          <w:tcPr>
+            <w:tcW w:w="2000" w:type="dxa"/>
+          </w:tcPr>
+          <w:p>
+            <w:r>
+              <w:t>MIX CHOICES:</w:t>
+            </w:r>
+          </w:p>
+        </w:tc>
+        <w:tc>
+          <w:tcPr>
+            <w:tcW w:w="8000" w:type="dxa"/>
+          </w:tcPr>
+          <w:p>
+            <w:r>
+              <w:t>Yes</w:t>
+            </w:r>
+          </w:p>
+        </w:tc>
+      </w:tr>
+    </w:tbl>
+    <w:p/>
+    <w:p/>
+    <w:tbl>
+      <w:tblPr>
+        <w:tblStyle w:val="TableGrid"/>
+        <w:tblW w:w="10000" w:type="dxa"/>
+        <w:tblLook w:val="01E0" w:firstRow="1" w:lastRow="1" w:firstColumn="1" w:lastColumn="1" w:noHBand="0" w:noVBand="0"/>
+      </w:tblPr>
+      <w:tblGrid>
+        <w:gridCol w:w="1128"/>
+        <w:gridCol w:w="9576"/>
+      </w:tblGrid>
+      <w:tr>
+        <w:tc>
+          <w:tcPr>
+            <w:tcW w:w="2000" w:type="dxa"/>
+          </w:tcPr>
+          <w:p>
+            <w:r>
+              <w:t>QN=</w:t>
+            </w:r>
+            <w:r>
+              <w:t>8</w:t>
+            </w:r>
+          </w:p>
+        </w:tc>
+        <w:tc>
+          <w:tcPr>
+            <w:tcW w:w="8000" w:type="dxa"/>
+          </w:tcPr>
+          <w:p>
+            <w:r>
+              <w:t>Question 5dgfsdhgfhbdfbfdb</w:t>
+            </w:r>
+          </w:p>
+          <w:p>
+            <w:r>
+              <w:t>[file:8435.jpg]</w:t>
+            </w:r>
+          </w:p>
+          <w:p>
+            <w:r>
+              <w:rPr>
+                <w:noProof/>
+              </w:rPr>
+              <w:lastRenderedPageBreak/>
+              <w:drawing>
+                <wp:inline distT="0" distB="0" distL="0" distR="0" wp14:anchorId="282CF11D" wp14:editId="5F2AA200">
+                  <wp:extent cx="5943600" cy="5943600"/>
+                  <wp:effectExtent l="0" t="0" r="0" b="0"/>
+                  <wp:docPr id="1924346239" name="Picture 1" descr="Tottenham Hotspur - YouTube"/>
+                  <wp:cNvGraphicFramePr>
+                    <a:graphicFrameLocks xmlns:a="http://schemas.openxmlformats.org/drawingml/2006/main" noChangeAspect="1"/>
+                  </wp:cNvGraphicFramePr>
+                  <a:graphic xmlns:a="http://schemas.openxmlformats.org/drawingml/2006/main">
+                    <a:graphicData uri="http://schemas.openxmlformats.org/drawingml/2006/picture">
+                      <pic:pic xmlns:pic="http://schemas.openxmlformats.org/drawingml/2006/picture">
+                        <pic:nvPicPr>
+                          <pic:cNvPr id="0" name="Picture 1" descr="Tottenham Hotspur - YouTube"/>
+                          <pic:cNvPicPr>
+                            <a:picLocks noChangeAspect="1" noChangeArrowheads="1"/>
+                          </pic:cNvPicPr>
+                        </pic:nvPicPr>
+                        <pic:blipFill>
+                          <a:blip r:embed="rId9">
+                            <a:extLst>
+                              <a:ext uri="{28A0092B-C50C-407E-A947-70E740481C1C}">
+                                <a14:useLocalDpi xmlns:a14="http://schemas.microsoft.com/office/drawing/2010/main" val="0"/>
+                              </a:ext>
+                            </a:extLst>
+                          </a:blip>
+                          <a:srcRect/>
+                          <a:stretch>
+                            <a:fillRect/>
+                          </a:stretch>
+                        </pic:blipFill>
+                        <pic:spPr bwMode="auto">
+                          <a:xfrm>
+                            <a:off x="0" y="0"/>
+                            <a:ext cx="5943600" cy="5943600"/>
+                          </a:xfrm>
+                          <a:prstGeom prst="rect">
+                            <a:avLst/>
+                          </a:prstGeom>
+                          <a:noFill/>
+                          <a:ln>
+                            <a:noFill/>
+                          </a:ln>
+                        </pic:spPr>
+                      </pic:pic>
+                    </a:graphicData>
+                  </a:graphic>
+                </wp:inline>
+              </w:drawing>
+            </w:r>
+          </w:p>
+        </w:tc>
+      </w:tr>
+      <w:tr>
+        <w:tc>
+          <w:tcPr>
+            <w:tcW w:w="2000" w:type="dxa"/>
+          </w:tcPr>
+          <w:p>
+            <w:r>
+              <w:lastRenderedPageBreak/>
+              <w:t>a.</w:t>
+            </w:r>
+          </w:p>
+        </w:tc>
+        <w:tc>
+          <w:tcPr>
+            <w:tcW w:w="8000" w:type="dxa"/>
+          </w:tcPr>
+          <w:p>
+            <w:r>
+              <w:t>Answer A Q5</w:t>
+            </w:r>
+          </w:p>
+        </w:tc>
+      </w:tr>
+      <w:tr>
+        <w:tc>
+          <w:tcPr>
+            <w:tcW w:w="2000" w:type="dxa"/>
+          </w:tcPr>
+          <w:p>
+            <w:r>
+              <w:t>b.</w:t>
+            </w:r>
+          </w:p>
+        </w:tc>
+        <w:tc>
+          <w:tcPr>
+            <w:tcW w:w="8000" w:type="dxa"/>
+          </w:tcPr>
+          <w:p>
+            <w:r>
+              <w:t>Answer B Q5</w:t>
+            </w:r>
+          </w:p>
+        </w:tc>
+      </w:tr>
+      <w:tr>
+        <w:tc>
+          <w:tcPr>
+            <w:tcW w:w="2000" w:type="dxa"/>
+          </w:tcPr>
+          <w:p>
+            <w:r>
+              <w:t>c.</w:t>
+            </w:r>
+          </w:p>
+        </w:tc>
+        <w:tc>
+          <w:tcPr>
+            <w:tcW w:w="8000" w:type="dxa"/>
+          </w:tcPr>
+          <w:p>
+            <w:r>
+              <w:t>Answer C Q5</w:t>
+            </w:r>
+          </w:p>
+        </w:tc>
+      </w:tr>
+      <w:tr>
+        <w:tc>
+          <w:tcPr>
+            <w:tcW w:w="2000" w:type="dxa"/>
+          </w:tcPr>
+          <w:p>
+            <w:r>
+              <w:t>d.</w:t>
+            </w:r>
+          </w:p>
+        </w:tc>
+        <w:tc>
+          <w:tcPr>
+            <w:tcW w:w="8000" w:type="dxa"/>
+          </w:tcPr>
+          <w:p>
+            <w:r>
+              <w:t>Answer D Q5</w:t>
+            </w:r>
+          </w:p>
+        </w:tc>
+      </w:tr>
+      <w:tr>
+        <w:tc>
+          <w:tcPr>
+            <w:tcW w:w="2000" w:type="dxa"/>
+          </w:tcPr>
+          <w:p>
+            <w:r>
+              <w:t>ANSWER:</w:t>
+            </w:r>
+          </w:p>
+        </w:tc>
+        <w:tc>
+          <w:tcPr>
+            <w:tcW w:w="8000" w:type="dxa"/>
+          </w:tcPr>
+          <w:p>
+            <w:r>
+              <w:t>A</w:t>
+            </w:r>
+          </w:p>
+        </w:tc>
+      </w:tr>
+      <w:tr>
+        <w:tc>
+          <w:tcPr>
+            <w:tcW w:w="2000" w:type="dxa"/>
+          </w:tcPr>
+          <w:p>
+            <w:r>
+              <w:t>MARK:</w:t>
+            </w:r>
+          </w:p>
+        </w:tc>
+        <w:tc>
+          <w:tcPr>
+            <w:tcW w:w="8000" w:type="dxa"/>
+          </w:tcPr>
+          <w:p>
+            <w:r>
+              <w:t>0.5</w:t>
+            </w:r>
+          </w:p>
+        </w:tc>
+      </w:tr>
+      <w:tr>
+        <w:tc>
+          <w:tcPr>
+            <w:tcW w:w="2000" w:type="dxa"/>
+          </w:tcPr>
+          <w:p>
+            <w:r>
+              <w:t>UNIT:</w:t>
+            </w:r>
+          </w:p>
+        </w:tc>
+        <w:tc>
+          <w:tcPr>
+            <w:tcW w:w="8000" w:type="dxa"/>
+          </w:tcPr>
+          <w:p>
+            <w:r>
+              <w:t>Chapter1</w:t>
+            </w:r>
+          </w:p>
+        </w:tc>
+      </w:tr>
+      <w:tr>
+        <w:tc>
+          <w:tcPr>
+            <w:tcW w:w="2000" w:type="dxa"/>
+          </w:tcPr>
+          <w:p>
+            <w:r>
+              <w:t>MIX CHOICES:</w:t>
+            </w:r>
+          </w:p>
+        </w:tc>
+        <w:tc>
+          <w:tcPr>
+            <w:tcW w:w="8000" w:type="dxa"/>
+          </w:tcPr>
+          <w:p>
+            <w:r>
+              <w:t>Yes</w:t>
+            </w:r>
+          </w:p>
+        </w:tc>
+      </w:tr>
+    </w:tbl>
+    <w:p/>
+    <w:p/>
+    <w:tbl>
+      <w:tblPr>
+        <w:tblStyle w:val="TableGrid"/>
+        <w:tblW w:w="10000" w:type="dxa"/>
+        <w:tblLook w:val="01E0" w:firstRow="1" w:lastRow="1" w:firstColumn="1" w:lastColumn="1" w:noHBand="0" w:noVBand="0"/>
+      </w:tblPr>
+      <w:tblGrid>
+        <w:gridCol w:w="1128"/>
+        <w:gridCol w:w="9576"/>
+      </w:tblGrid>
+      <w:tr>
+        <w:tc>
+          <w:tcPr>
+            <w:tcW w:w="2000" w:type="dxa"/>
+          </w:tcPr>
+          <w:p>
+            <w:r>
+              <w:t>QN=</w:t>
+            </w:r>
+            <w:r>
+              <w:t>9</w:t>
+            </w:r>
+          </w:p>
+        </w:tc>
+        <w:tc>
+          <w:tcPr>
+            <w:tcW w:w="8000" w:type="dxa"/>
+          </w:tcPr>
+          <w:p>
+            <w:r>
+              <w:t>Question 5dgfsdhgfhbdfbfdb</w:t>
+            </w:r>
+          </w:p>
+          <w:p>
+            <w:r>
+              <w:t>[file:8435.jpg]</w:t>
+            </w:r>
+          </w:p>
+          <w:p>
+            <w:r>
+              <w:rPr>
+                <w:noProof/>
+              </w:rPr>
+              <w:lastRenderedPageBreak/>
+              <w:drawing>
+                <wp:inline distT="0" distB="0" distL="0" distR="0" wp14:anchorId="68F1BEBD" wp14:editId="1D2F3BB8">
+                  <wp:extent cx="5943600" cy="5943600"/>
+                  <wp:effectExtent l="0" t="0" r="0" b="0"/>
+                  <wp:docPr id="48041722" name="Picture 1" descr="Tottenham Hotspur - YouTube"/>
+                  <wp:cNvGraphicFramePr>
+                    <a:graphicFrameLocks xmlns:a="http://schemas.openxmlformats.org/drawingml/2006/main" noChangeAspect="1"/>
+                  </wp:cNvGraphicFramePr>
+                  <a:graphic xmlns:a="http://schemas.openxmlformats.org/drawingml/2006/main">
+                    <a:graphicData uri="http://schemas.openxmlformats.org/drawingml/2006/picture">
+                      <pic:pic xmlns:pic="http://schemas.openxmlformats.org/drawingml/2006/picture">
+                        <pic:nvPicPr>
+                          <pic:cNvPr id="0" name="Picture 1" descr="Tottenham Hotspur - YouTube"/>
+                          <pic:cNvPicPr>
+                            <a:picLocks noChangeAspect="1" noChangeArrowheads="1"/>
+                          </pic:cNvPicPr>
+                        </pic:nvPicPr>
+                        <pic:blipFill>
+                          <a:blip r:embed="rId9">
+                            <a:extLst>
+                              <a:ext uri="{28A0092B-C50C-407E-A947-70E740481C1C}">
+                                <a14:useLocalDpi xmlns:a14="http://schemas.microsoft.com/office/drawing/2010/main" val="0"/>
+                              </a:ext>
+                            </a:extLst>
+                          </a:blip>
+                          <a:srcRect/>
+                          <a:stretch>
+                            <a:fillRect/>
+                          </a:stretch>
+                        </pic:blipFill>
+                        <pic:spPr bwMode="auto">
+                          <a:xfrm>
+                            <a:off x="0" y="0"/>
+                            <a:ext cx="5943600" cy="5943600"/>
+                          </a:xfrm>
+                          <a:prstGeom prst="rect">
+                            <a:avLst/>
+                          </a:prstGeom>
+                          <a:noFill/>
+                          <a:ln>
+                            <a:noFill/>
+                          </a:ln>
+                        </pic:spPr>
+                      </pic:pic>
+                    </a:graphicData>
+                  </a:graphic>
+                </wp:inline>
+              </w:drawing>
+            </w:r>
+          </w:p>
+        </w:tc>
+      </w:tr>
+      <w:tr>
+        <w:tc>
+          <w:tcPr>
+            <w:tcW w:w="2000" w:type="dxa"/>
+          </w:tcPr>
+          <w:p>
+            <w:r>
+              <w:lastRenderedPageBreak/>
+              <w:t>a.</w:t>
+            </w:r>
+          </w:p>
+        </w:tc>
+        <w:tc>
+          <w:tcPr>
+            <w:tcW w:w="8000" w:type="dxa"/>
+          </w:tcPr>
+          <w:p>
+            <w:r>
+              <w:t>Answer A Q5</w:t>
+            </w:r>
+          </w:p>
+        </w:tc>
+      </w:tr>
+      <w:tr>
+        <w:tc>
+          <w:tcPr>
+            <w:tcW w:w="2000" w:type="dxa"/>
+          </w:tcPr>
+          <w:p>
+            <w:r>
+              <w:t>b.</w:t>
+            </w:r>
+          </w:p>
+        </w:tc>
+        <w:tc>
+          <w:tcPr>
+            <w:tcW w:w="8000" w:type="dxa"/>
+          </w:tcPr>
+          <w:p>
+            <w:r>
+              <w:t>Answer B Q5</w:t>
+            </w:r>
+          </w:p>
+        </w:tc>
+      </w:tr>
+      <w:tr>
+        <w:tc>
+          <w:tcPr>
+            <w:tcW w:w="2000" w:type="dxa"/>
+          </w:tcPr>
+          <w:p>
+            <w:r>
+              <w:t>c.</w:t>
+            </w:r>
+          </w:p>
+        </w:tc>
+        <w:tc>
+          <w:tcPr>
+            <w:tcW w:w="8000" w:type="dxa"/>
+          </w:tcPr>
+          <w:p>
+            <w:r>
+              <w:t>Answer C Q5</w:t>
+            </w:r>
+          </w:p>
+        </w:tc>
+      </w:tr>
+      <w:tr>
+        <w:tc>
+          <w:tcPr>
+            <w:tcW w:w="2000" w:type="dxa"/>
+          </w:tcPr>
+          <w:p>
+            <w:r>
+              <w:t>d.</w:t>
+            </w:r>
+          </w:p>
+        </w:tc>
+        <w:tc>
+          <w:tcPr>
+            <w:tcW w:w="8000" w:type="dxa"/>
+          </w:tcPr>
+          <w:p>
+            <w:r>
+              <w:t>Answer D Q5</w:t>
+            </w:r>
+          </w:p>
+        </w:tc>
+      </w:tr>
+      <w:tr>
+        <w:tc>
+          <w:tcPr>
+            <w:tcW w:w="2000" w:type="dxa"/>
+          </w:tcPr>
+          <w:p>
+            <w:r>
+              <w:t>ANSWER:</w:t>
+            </w:r>
+          </w:p>
+        </w:tc>
+        <w:tc>
+          <w:tcPr>
+            <w:tcW w:w="8000" w:type="dxa"/>
+          </w:tcPr>
+          <w:p>
+            <w:r>
+              <w:t>A</w:t>
+            </w:r>
+          </w:p>
+        </w:tc>
+      </w:tr>
+      <w:tr>
+        <w:tc>
+          <w:tcPr>
+            <w:tcW w:w="2000" w:type="dxa"/>
+          </w:tcPr>
+          <w:p>
+            <w:r>
+              <w:t>MARK:</w:t>
+            </w:r>
+          </w:p>
+        </w:tc>
+        <w:tc>
+          <w:tcPr>
+            <w:tcW w:w="8000" w:type="dxa"/>
+          </w:tcPr>
+          <w:p>
+            <w:r>
+              <w:t>0.5</w:t>
+            </w:r>
+          </w:p>
+        </w:tc>
+      </w:tr>
+      <w:tr>
+        <w:tc>
+          <w:tcPr>
+            <w:tcW w:w="2000" w:type="dxa"/>
+          </w:tcPr>
+          <w:p>
+            <w:r>
+              <w:t>UNIT:</w:t>
+            </w:r>
+          </w:p>
+        </w:tc>
+        <w:tc>
+          <w:tcPr>
+            <w:tcW w:w="8000" w:type="dxa"/>
+          </w:tcPr>
+          <w:p>
+            <w:r>
+              <w:t>Chapter1</w:t>
+            </w:r>
+          </w:p>
+        </w:tc>
+      </w:tr>
+      <w:tr>
+        <w:tc>
+          <w:tcPr>
+            <w:tcW w:w="2000" w:type="dxa"/>
+          </w:tcPr>
+          <w:p>
+            <w:r>
+              <w:t>MIX CHOICES:</w:t>
+            </w:r>
+          </w:p>
+        </w:tc>
+        <w:tc>
+          <w:tcPr>
+            <w:tcW w:w="8000" w:type="dxa"/>
+          </w:tcPr>
+          <w:p>
+            <w:r>
+              <w:t>Yes</w:t>
+            </w:r>
+          </w:p>
+        </w:tc>
+      </w:tr>
+    </w:tbl>
+    <w:p/>
+    <w:p/>
+    <w:tbl>
+      <w:tblPr>
+        <w:tblStyle w:val="TableGrid"/>
+        <w:tblW w:w="10000" w:type="dxa"/>
+        <w:tblLook w:val="01E0" w:firstRow="1" w:lastRow="1" w:firstColumn="1" w:lastColumn="1" w:noHBand="0" w:noVBand="0"/>
+      </w:tblPr>
+      <w:tblGrid>
+        <w:gridCol w:w="1128"/>
+        <w:gridCol w:w="9576"/>
+      </w:tblGrid>
+      <w:tr>
+        <w:tc>
+          <w:tcPr>
+            <w:tcW w:w="2000" w:type="dxa"/>
+          </w:tcPr>
+          <w:p>
+            <w:r>
+              <w:t>QN=</w:t>
+            </w:r>
+            <w:r>
+              <w:t>10</w:t>
+            </w:r>
+          </w:p>
+        </w:tc>
+        <w:tc>
+          <w:tcPr>
+            <w:tcW w:w="8000" w:type="dxa"/>
+          </w:tcPr>
+          <w:p>
+            <w:r>
+              <w:t>Question 5dgfsdhgfhbdfbfdb</w:t>
+            </w:r>
+          </w:p>
+          <w:p>
+            <w:r>
+              <w:t>[file:8435.jpg]</w:t>
+            </w:r>
+          </w:p>
+          <w:p>
+            <w:r>
+              <w:rPr>
+                <w:noProof/>
+              </w:rPr>
+              <w:lastRenderedPageBreak/>
+              <w:drawing>
+                <wp:inline distT="0" distB="0" distL="0" distR="0" wp14:anchorId="60889D16" wp14:editId="73FF2D1B">
+                  <wp:extent cx="5943600" cy="5943600"/>
+                  <wp:effectExtent l="0" t="0" r="0" b="0"/>
+                  <wp:docPr id="1280123731" name="Picture 1" descr="Tottenham Hotspur - YouTube"/>
+                  <wp:cNvGraphicFramePr>
+                    <a:graphicFrameLocks xmlns:a="http://schemas.openxmlformats.org/drawingml/2006/main" noChangeAspect="1"/>
+                  </wp:cNvGraphicFramePr>
+                  <a:graphic xmlns:a="http://schemas.openxmlformats.org/drawingml/2006/main">
+                    <a:graphicData uri="http://schemas.openxmlformats.org/drawingml/2006/picture">
+                      <pic:pic xmlns:pic="http://schemas.openxmlformats.org/drawingml/2006/picture">
+                        <pic:nvPicPr>
+                          <pic:cNvPr id="0" name="Picture 1" descr="Tottenham Hotspur - YouTube"/>
+                          <pic:cNvPicPr>
+                            <a:picLocks noChangeAspect="1" noChangeArrowheads="1"/>
+                          </pic:cNvPicPr>
+                        </pic:nvPicPr>
+                        <pic:blipFill>
+                          <a:blip r:embed="rId9">
+                            <a:extLst>
+                              <a:ext uri="{28A0092B-C50C-407E-A947-70E740481C1C}">
+                                <a14:useLocalDpi xmlns:a14="http://schemas.microsoft.com/office/drawing/2010/main" val="0"/>
+                              </a:ext>
+                            </a:extLst>
+                          </a:blip>
+                          <a:srcRect/>
+                          <a:stretch>
+                            <a:fillRect/>
+                          </a:stretch>
+                        </pic:blipFill>
+                        <pic:spPr bwMode="auto">
+                          <a:xfrm>
+                            <a:off x="0" y="0"/>
+                            <a:ext cx="5943600" cy="5943600"/>
+                          </a:xfrm>
+                          <a:prstGeom prst="rect">
+                            <a:avLst/>
+                          </a:prstGeom>
+                          <a:noFill/>
+                          <a:ln>
+                            <a:noFill/>
+                          </a:ln>
+                        </pic:spPr>
+                      </pic:pic>
+                    </a:graphicData>
+                  </a:graphic>
+                </wp:inline>
+              </w:drawing>
+            </w:r>
+          </w:p>
+        </w:tc>
+      </w:tr>
+      <w:tr>
+        <w:tc>
+          <w:tcPr>
+            <w:tcW w:w="2000" w:type="dxa"/>
+          </w:tcPr>
+          <w:p>
+            <w:r>
+              <w:lastRenderedPageBreak/>
+              <w:t>a.</w:t>
+            </w:r>
+          </w:p>
+        </w:tc>
+        <w:tc>
+          <w:tcPr>
+            <w:tcW w:w="8000" w:type="dxa"/>
+          </w:tcPr>
+          <w:p>
+            <w:r>
+              <w:t>Answer A Q5</w:t>
+            </w:r>
+          </w:p>
+        </w:tc>
+      </w:tr>
+      <w:tr>
+        <w:tc>
+          <w:tcPr>
+            <w:tcW w:w="2000" w:type="dxa"/>
+          </w:tcPr>
+          <w:p>
+            <w:r>
+              <w:t>b.</w:t>
+            </w:r>
+          </w:p>
+        </w:tc>
+        <w:tc>
+          <w:tcPr>
+            <w:tcW w:w="8000" w:type="dxa"/>
+          </w:tcPr>
+          <w:p>
+            <w:r>
+              <w:t>Answer B Q5</w:t>
+            </w:r>
+          </w:p>
+        </w:tc>
+      </w:tr>
+      <w:tr>
+        <w:tc>
+          <w:tcPr>
+            <w:tcW w:w="2000" w:type="dxa"/>
+          </w:tcPr>
+          <w:p>
+            <w:r>
+              <w:t>c.</w:t>
+            </w:r>
+          </w:p>
+        </w:tc>
+        <w:tc>
+          <w:tcPr>
+            <w:tcW w:w="8000" w:type="dxa"/>
+          </w:tcPr>
+          <w:p>
+            <w:r>
+              <w:t>Answer C Q5</w:t>
+            </w:r>
+          </w:p>
+        </w:tc>
+      </w:tr>
+      <w:tr>
+        <w:tc>
+          <w:tcPr>
+            <w:tcW w:w="2000" w:type="dxa"/>
+          </w:tcPr>
+          <w:p>
+            <w:r>
+              <w:t>d.</w:t>
+            </w:r>
+          </w:p>
+        </w:tc>
+        <w:tc>
+          <w:tcPr>
+            <w:tcW w:w="8000" w:type="dxa"/>
+          </w:tcPr>
+          <w:p>
+            <w:r>
+              <w:t>Answer D Q5</w:t>
+            </w:r>
+          </w:p>
+        </w:tc>
+      </w:tr>
+      <w:tr>
+        <w:tc>
+          <w:tcPr>
+            <w:tcW w:w="2000" w:type="dxa"/>
+          </w:tcPr>
+          <w:p>
+            <w:r>
+              <w:t>ANSWER:</w:t>
+            </w:r>
+          </w:p>
+        </w:tc>
+        <w:tc>
+          <w:tcPr>
+            <w:tcW w:w="8000" w:type="dxa"/>
+          </w:tcPr>
+          <w:p>
+            <w:r>
+              <w:t>A</w:t>
+            </w:r>
+          </w:p>
+        </w:tc>
+      </w:tr>
+      <w:tr>
+        <w:tc>
+          <w:tcPr>
+            <w:tcW w:w="2000" w:type="dxa"/>
+          </w:tcPr>
+          <w:p>
+            <w:r>
+              <w:t>MARK:</w:t>
+            </w:r>
+          </w:p>
+        </w:tc>
+        <w:tc>
+          <w:tcPr>
+            <w:tcW w:w="8000" w:type="dxa"/>
+          </w:tcPr>
+          <w:p>
+            <w:r>
+              <w:t>0.5</w:t>
+            </w:r>
+          </w:p>
+        </w:tc>
+      </w:tr>
+      <w:tr>
+        <w:tc>
+          <w:tcPr>
+            <w:tcW w:w="2000" w:type="dxa"/>
+          </w:tcPr>
+          <w:p>
+            <w:r>
+              <w:t>UNIT:</w:t>
+            </w:r>
+          </w:p>
+        </w:tc>
+        <w:tc>
+          <w:tcPr>
+            <w:tcW w:w="8000" w:type="dxa"/>
+          </w:tcPr>
+          <w:p>
+            <w:r>
+              <w:t>Chapter1</w:t>
+            </w:r>
+          </w:p>
+        </w:tc>
+      </w:tr>
+      <w:tr>
+        <w:tc>
+          <w:tcPr>
+            <w:tcW w:w="2000" w:type="dxa"/>
+          </w:tcPr>
+          <w:p>
+            <w:r>
+              <w:t>MIX CHOICES:</w:t>
+            </w:r>
+          </w:p>
+        </w:tc>
+        <w:tc>
+          <w:tcPr>
+            <w:tcW w:w="8000" w:type="dxa"/>
+          </w:tcPr>
+          <w:p>
+            <w:r>
+              <w:t>Yes</w:t>
+            </w:r>
+          </w:p>
+        </w:tc>
+      </w:tr>
+    </w:tbl>
+    <w:p/>
+    <w:p/>
+    <w:tbl>
+      <w:tblPr>
+        <w:tblStyle w:val="TableGrid"/>
+        <w:tblW w:w="10000" w:type="dxa"/>
+        <w:tblLook w:val="01E0" w:firstRow="1" w:lastRow="1" w:firstColumn="1" w:lastColumn="1" w:noHBand="0" w:noVBand="0"/>
+      </w:tblPr>
+      <w:tblGrid>
+        <w:gridCol w:w="1128"/>
+        <w:gridCol w:w="9576"/>
+      </w:tblGrid>
+      <w:tr>
+        <w:tc>
+          <w:tcPr>
+            <w:tcW w:w="2000" w:type="dxa"/>
+          </w:tcPr>
+          <w:p>
+            <w:r>
+              <w:t>QN=</w:t>
+            </w:r>
+            <w:r>
+              <w:t>11</w:t>
+            </w:r>
+          </w:p>
+        </w:tc>
+        <w:tc>
+          <w:tcPr>
+            <w:tcW w:w="8000" w:type="dxa"/>
+          </w:tcPr>
+          <w:p>
+            <w:r>
+              <w:t>Question 5dgfsdhgfhbdfbfdb</w:t>
+            </w:r>
+          </w:p>
+          <w:p>
+            <w:r>
+              <w:t>[file:8435.jpg]</w:t>
+            </w:r>
+          </w:p>
+          <w:p>
+            <w:r>
+              <w:rPr>
+                <w:noProof/>
+              </w:rPr>
+              <w:lastRenderedPageBreak/>
+              <w:drawing>
+                <wp:inline distT="0" distB="0" distL="0" distR="0" wp14:anchorId="1133023F" wp14:editId="6CE9E03C">
+                  <wp:extent cx="5943600" cy="5943600"/>
+                  <wp:effectExtent l="0" t="0" r="0" b="0"/>
+                  <wp:docPr id="312331145" name="Picture 1" descr="Tottenham Hotspur - YouTube"/>
+                  <wp:cNvGraphicFramePr>
+                    <a:graphicFrameLocks xmlns:a="http://schemas.openxmlformats.org/drawingml/2006/main" noChangeAspect="1"/>
+                  </wp:cNvGraphicFramePr>
+                  <a:graphic xmlns:a="http://schemas.openxmlformats.org/drawingml/2006/main">
+                    <a:graphicData uri="http://schemas.openxmlformats.org/drawingml/2006/picture">
+                      <pic:pic xmlns:pic="http://schemas.openxmlformats.org/drawingml/2006/picture">
+                        <pic:nvPicPr>
+                          <pic:cNvPr id="0" name="Picture 1" descr="Tottenham Hotspur - YouTube"/>
+                          <pic:cNvPicPr>
+                            <a:picLocks noChangeAspect="1" noChangeArrowheads="1"/>
+                          </pic:cNvPicPr>
+                        </pic:nvPicPr>
+                        <pic:blipFill>
+                          <a:blip r:embed="rId9">
+                            <a:extLst>
+                              <a:ext uri="{28A0092B-C50C-407E-A947-70E740481C1C}">
+                                <a14:useLocalDpi xmlns:a14="http://schemas.microsoft.com/office/drawing/2010/main" val="0"/>
+                              </a:ext>
+                            </a:extLst>
+                          </a:blip>
+                          <a:srcRect/>
+                          <a:stretch>
+                            <a:fillRect/>
+                          </a:stretch>
+                        </pic:blipFill>
+                        <pic:spPr bwMode="auto">
+                          <a:xfrm>
+                            <a:off x="0" y="0"/>
+                            <a:ext cx="5943600" cy="5943600"/>
+                          </a:xfrm>
+                          <a:prstGeom prst="rect">
+                            <a:avLst/>
+                          </a:prstGeom>
+                          <a:noFill/>
+                          <a:ln>
+                            <a:noFill/>
+                          </a:ln>
+                        </pic:spPr>
+                      </pic:pic>
+                    </a:graphicData>
+                  </a:graphic>
+                </wp:inline>
+              </w:drawing>
+            </w:r>
+          </w:p>
+        </w:tc>
+      </w:tr>
+      <w:tr>
+        <w:tc>
+          <w:tcPr>
+            <w:tcW w:w="2000" w:type="dxa"/>
+          </w:tcPr>
+          <w:p>
+            <w:r>
+              <w:lastRenderedPageBreak/>
+              <w:t>a.</w:t>
+            </w:r>
+          </w:p>
+        </w:tc>
+        <w:tc>
+          <w:tcPr>
+            <w:tcW w:w="8000" w:type="dxa"/>
+          </w:tcPr>
+          <w:p>
+            <w:r>
+              <w:t>Answer A Q5</w:t>
+            </w:r>
+          </w:p>
+        </w:tc>
+      </w:tr>
+      <w:tr>
+        <w:tc>
+          <w:tcPr>
+            <w:tcW w:w="2000" w:type="dxa"/>
+          </w:tcPr>
+          <w:p>
+            <w:r>
+              <w:t>b.</w:t>
+            </w:r>
+          </w:p>
+        </w:tc>
+        <w:tc>
+          <w:tcPr>
+            <w:tcW w:w="8000" w:type="dxa"/>
+          </w:tcPr>
+          <w:p>
+            <w:r>
+              <w:t>Answer B Q5</w:t>
+            </w:r>
+          </w:p>
+        </w:tc>
+      </w:tr>
+      <w:tr>
+        <w:tc>
+          <w:tcPr>
+            <w:tcW w:w="2000" w:type="dxa"/>
+          </w:tcPr>
+          <w:p>
+            <w:r>
+              <w:t>c.</w:t>
+            </w:r>
+          </w:p>
+        </w:tc>
+        <w:tc>
+          <w:tcPr>
+            <w:tcW w:w="8000" w:type="dxa"/>
+          </w:tcPr>
+          <w:p>
+            <w:r>
+              <w:t>Answer C Q5</w:t>
+            </w:r>
+          </w:p>
+        </w:tc>
+      </w:tr>
+      <w:tr>
+        <w:tc>
+          <w:tcPr>
+            <w:tcW w:w="2000" w:type="dxa"/>
+          </w:tcPr>
+          <w:p>
+            <w:r>
+              <w:t>d.</w:t>
+            </w:r>
+          </w:p>
+        </w:tc>
+        <w:tc>
+          <w:tcPr>
+            <w:tcW w:w="8000" w:type="dxa"/>
+          </w:tcPr>
+          <w:p>
+            <w:r>
+              <w:t>Answer D Q5</w:t>
+            </w:r>
+          </w:p>
+        </w:tc>
+      </w:tr>
+      <w:tr>
+        <w:tc>
+          <w:tcPr>
+            <w:tcW w:w="2000" w:type="dxa"/>
+          </w:tcPr>
+          <w:p>
+            <w:r>
+              <w:t>ANSWER:</w:t>
+            </w:r>
+          </w:p>
+        </w:tc>
+        <w:tc>
+          <w:tcPr>
+            <w:tcW w:w="8000" w:type="dxa"/>
+          </w:tcPr>
+          <w:p>
+            <w:r>
+              <w:t>A</w:t>
+            </w:r>
+          </w:p>
+        </w:tc>
+      </w:tr>
+      <w:tr>
+        <w:tc>
+          <w:tcPr>
+            <w:tcW w:w="2000" w:type="dxa"/>
+          </w:tcPr>
+          <w:p>
+            <w:r>
+              <w:t>MARK:</w:t>
+            </w:r>
+          </w:p>
+        </w:tc>
+        <w:tc>
+          <w:tcPr>
+            <w:tcW w:w="8000" w:type="dxa"/>
+          </w:tcPr>
+          <w:p>
+            <w:r>
+              <w:t>0.5</w:t>
+            </w:r>
+          </w:p>
+        </w:tc>
+      </w:tr>
+      <w:tr>
+        <w:tc>
+          <w:tcPr>
+            <w:tcW w:w="2000" w:type="dxa"/>
+          </w:tcPr>
+          <w:p>
+            <w:r>
+              <w:t>UNIT:</w:t>
+            </w:r>
+          </w:p>
+        </w:tc>
+        <w:tc>
+          <w:tcPr>
+            <w:tcW w:w="8000" w:type="dxa"/>
+          </w:tcPr>
+          <w:p>
+            <w:r>
+              <w:t>Chapter1</w:t>
+            </w:r>
+          </w:p>
+        </w:tc>
+      </w:tr>
+      <w:tr>
+        <w:tc>
+          <w:tcPr>
+            <w:tcW w:w="2000" w:type="dxa"/>
+          </w:tcPr>
+          <w:p>
+            <w:r>
+              <w:t>MIX CHOICES:</w:t>
+            </w:r>
+          </w:p>
+        </w:tc>
+        <w:tc>
+          <w:tcPr>
+            <w:tcW w:w="8000" w:type="dxa"/>
+          </w:tcPr>
+          <w:p>
+            <w:r>
+              <w:t>Yes</w:t>
+            </w:r>
+          </w:p>
+        </w:tc>
+      </w:tr>
+    </w:tbl>
+    <w:p/>
+    <w:p/>
+    <w:tbl>
+      <w:tblPr>
+        <w:tblStyle w:val="TableGrid"/>
+        <w:tblW w:w="10000" w:type="dxa"/>
+        <w:tblLook w:val="01E0" w:firstRow="1" w:lastRow="1" w:firstColumn="1" w:lastColumn="1" w:noHBand="0" w:noVBand="0"/>
+      </w:tblPr>
+      <w:tblGrid>
+        <w:gridCol w:w="1128"/>
+        <w:gridCol w:w="9576"/>
+      </w:tblGrid>
+      <w:tr>
+        <w:tc>
+          <w:tcPr>
+            <w:tcW w:w="2000" w:type="dxa"/>
+          </w:tcPr>
+          <w:p>
+            <w:r>
+              <w:t>QN=</w:t>
+            </w:r>
+            <w:r>
+              <w:t>12</w:t>
+            </w:r>
+          </w:p>
+        </w:tc>
+        <w:tc>
+          <w:tcPr>
+            <w:tcW w:w="8000" w:type="dxa"/>
+          </w:tcPr>
+          <w:p>
+            <w:r>
+              <w:t>Question 5dgfsdhgfhbdfbfdb</w:t>
+            </w:r>
+          </w:p>
+          <w:p>
+            <w:r>
+              <w:t>[file:8435.jpg]</w:t>
+            </w:r>
+          </w:p>
+          <w:p>
+            <w:r>
+              <w:rPr>
+                <w:noProof/>
+              </w:rPr>
+              <w:lastRenderedPageBreak/>
+              <w:drawing>
+                <wp:inline distT="0" distB="0" distL="0" distR="0" wp14:anchorId="7CBEBCD6" wp14:editId="3C5F57F3">
+                  <wp:extent cx="5943600" cy="5943600"/>
+                  <wp:effectExtent l="0" t="0" r="0" b="0"/>
+                  <wp:docPr id="575247039" name="Picture 1" descr="Tottenham Hotspur - YouTube"/>
+                  <wp:cNvGraphicFramePr>
+                    <a:graphicFrameLocks xmlns:a="http://schemas.openxmlformats.org/drawingml/2006/main" noChangeAspect="1"/>
+                  </wp:cNvGraphicFramePr>
+                  <a:graphic xmlns:a="http://schemas.openxmlformats.org/drawingml/2006/main">
+                    <a:graphicData uri="http://schemas.openxmlformats.org/drawingml/2006/picture">
+                      <pic:pic xmlns:pic="http://schemas.openxmlformats.org/drawingml/2006/picture">
+                        <pic:nvPicPr>
+                          <pic:cNvPr id="0" name="Picture 1" descr="Tottenham Hotspur - YouTube"/>
+                          <pic:cNvPicPr>
+                            <a:picLocks noChangeAspect="1" noChangeArrowheads="1"/>
+                          </pic:cNvPicPr>
+                        </pic:nvPicPr>
+                        <pic:blipFill>
+                          <a:blip r:embed="rId9">
+                            <a:extLst>
+                              <a:ext uri="{28A0092B-C50C-407E-A947-70E740481C1C}">
+                                <a14:useLocalDpi xmlns:a14="http://schemas.microsoft.com/office/drawing/2010/main" val="0"/>
+                              </a:ext>
+                            </a:extLst>
+                          </a:blip>
+                          <a:srcRect/>
+                          <a:stretch>
+                            <a:fillRect/>
+                          </a:stretch>
+                        </pic:blipFill>
+                        <pic:spPr bwMode="auto">
+                          <a:xfrm>
+                            <a:off x="0" y="0"/>
+                            <a:ext cx="5943600" cy="5943600"/>
+                          </a:xfrm>
+                          <a:prstGeom prst="rect">
+                            <a:avLst/>
+                          </a:prstGeom>
+                          <a:noFill/>
+                          <a:ln>
+                            <a:noFill/>
+                          </a:ln>
+                        </pic:spPr>
+                      </pic:pic>
+                    </a:graphicData>
+                  </a:graphic>
+                </wp:inline>
+              </w:drawing>
+            </w:r>
+          </w:p>
+        </w:tc>
+      </w:tr>
+      <w:tr>
+        <w:tc>
+          <w:tcPr>
+            <w:tcW w:w="2000" w:type="dxa"/>
+          </w:tcPr>
+          <w:p>
+            <w:r>
+              <w:lastRenderedPageBreak/>
+              <w:t>a.</w:t>
+            </w:r>
+          </w:p>
+        </w:tc>
+        <w:tc>
+          <w:tcPr>
+            <w:tcW w:w="8000" w:type="dxa"/>
+          </w:tcPr>
+          <w:p>
+            <w:r>
+              <w:t>Answer A Q5</w:t>
+            </w:r>
+          </w:p>
+        </w:tc>
+      </w:tr>
+      <w:tr>
+        <w:tc>
+          <w:tcPr>
+            <w:tcW w:w="2000" w:type="dxa"/>
+          </w:tcPr>
+          <w:p>
+            <w:r>
+              <w:t>b.</w:t>
+            </w:r>
+          </w:p>
+        </w:tc>
+        <w:tc>
+          <w:tcPr>
+            <w:tcW w:w="8000" w:type="dxa"/>
+          </w:tcPr>
+          <w:p>
+            <w:r>
+              <w:t>Answer B Q5</w:t>
+            </w:r>
+          </w:p>
+        </w:tc>
+      </w:tr>
+      <w:tr>
+        <w:tc>
+          <w:tcPr>
+            <w:tcW w:w="2000" w:type="dxa"/>
+          </w:tcPr>
+          <w:p>
+            <w:r>
+              <w:t>c.</w:t>
+            </w:r>
+          </w:p>
+        </w:tc>
+        <w:tc>
+          <w:tcPr>
+            <w:tcW w:w="8000" w:type="dxa"/>
+          </w:tcPr>
+          <w:p>
+            <w:r>
+              <w:t>Answer C Q5</w:t>
+            </w:r>
+          </w:p>
+        </w:tc>
+      </w:tr>
+      <w:tr>
+        <w:tc>
+          <w:tcPr>
+            <w:tcW w:w="2000" w:type="dxa"/>
+          </w:tcPr>
+          <w:p>
+            <w:r>
+              <w:t>d.</w:t>
+            </w:r>
+          </w:p>
+        </w:tc>
+        <w:tc>
+          <w:tcPr>
+            <w:tcW w:w="8000" w:type="dxa"/>
+          </w:tcPr>
+          <w:p>
+            <w:r>
+              <w:t>Answer D Q5</w:t>
+            </w:r>
+          </w:p>
+        </w:tc>
+      </w:tr>
+      <w:tr>
+        <w:tc>
+          <w:tcPr>
+            <w:tcW w:w="2000" w:type="dxa"/>
+          </w:tcPr>
+          <w:p>
+            <w:r>
+              <w:t>ANSWER:</w:t>
+            </w:r>
+          </w:p>
+        </w:tc>
+        <w:tc>
+          <w:tcPr>
+            <w:tcW w:w="8000" w:type="dxa"/>
+          </w:tcPr>
+          <w:p>
+            <w:r>
+              <w:t>A</w:t>
+            </w:r>
+          </w:p>
+        </w:tc>
+      </w:tr>
+      <w:tr>
+        <w:tc>
+          <w:tcPr>
+            <w:tcW w:w="2000" w:type="dxa"/>
+          </w:tcPr>
+          <w:p>
+            <w:r>
+              <w:t>MARK:</w:t>
+            </w:r>
+          </w:p>
+        </w:tc>
+        <w:tc>
+          <w:tcPr>
+            <w:tcW w:w="8000" w:type="dxa"/>
+          </w:tcPr>
+          <w:p>
+            <w:r>
+              <w:t>0.5</w:t>
+            </w:r>
+          </w:p>
+        </w:tc>
+      </w:tr>
+      <w:tr>
+        <w:tc>
+          <w:tcPr>
+            <w:tcW w:w="2000" w:type="dxa"/>
+          </w:tcPr>
+          <w:p>
+            <w:r>
+              <w:t>UNIT:</w:t>
+            </w:r>
+          </w:p>
+        </w:tc>
+        <w:tc>
+          <w:tcPr>
+            <w:tcW w:w="8000" w:type="dxa"/>
+          </w:tcPr>
+          <w:p>
+            <w:r>
+              <w:t>Chapter1</w:t>
+            </w:r>
+          </w:p>
+        </w:tc>
+      </w:tr>
+      <w:tr>
+        <w:tc>
+          <w:tcPr>
+            <w:tcW w:w="2000" w:type="dxa"/>
+          </w:tcPr>
+          <w:p>
+            <w:r>
+              <w:t>MIX CHOICES:</w:t>
+            </w:r>
+          </w:p>
+        </w:tc>
+        <w:tc>
+          <w:tcPr>
+            <w:tcW w:w="8000" w:type="dxa"/>
+          </w:tcPr>
+          <w:p>
+            <w:r>
+              <w:t>Yes</w:t>
+            </w:r>
+          </w:p>
+        </w:tc>
+      </w:tr>
+    </w:tbl>
+    <w:p/>
+    <w:p/>
+    <w:tbl>
+      <w:tblPr>
+        <w:tblStyle w:val="TableGrid"/>
+        <w:tblW w:w="10000" w:type="dxa"/>
+        <w:tblLook w:val="01E0" w:firstRow="1" w:lastRow="1" w:firstColumn="1" w:lastColumn="1" w:noHBand="0" w:noVBand="0"/>
+      </w:tblPr>
+      <w:tblGrid>
+        <w:gridCol w:w="1128"/>
+        <w:gridCol w:w="9576"/>
+      </w:tblGrid>
+      <w:tr>
+        <w:tc>
+          <w:tcPr>
+            <w:tcW w:w="2000" w:type="dxa"/>
+          </w:tcPr>
+          <w:p>
+            <w:r>
+              <w:t>QN=</w:t>
+            </w:r>
+            <w:r>
+              <w:t>13</w:t>
+            </w:r>
+          </w:p>
+        </w:tc>
+        <w:tc>
+          <w:tcPr>
+            <w:tcW w:w="8000" w:type="dxa"/>
+          </w:tcPr>
+          <w:p>
+            <w:r>
+              <w:t>Question 5dgfsdhgfhbdfbfdb</w:t>
+            </w:r>
+          </w:p>
+          <w:p>
+            <w:r>
+              <w:t>[file:8435.jpg]</w:t>
+            </w:r>
+          </w:p>
+          <w:p>
+            <w:r>
+              <w:rPr>
+                <w:noProof/>
+              </w:rPr>
+              <w:lastRenderedPageBreak/>
+              <w:drawing>
+                <wp:inline distT="0" distB="0" distL="0" distR="0" wp14:anchorId="59054FAB" wp14:editId="3BCE31C2">
+                  <wp:extent cx="5943600" cy="5943600"/>
+                  <wp:effectExtent l="0" t="0" r="0" b="0"/>
+                  <wp:docPr id="2004738507" name="Picture 1" descr="Tottenham Hotspur - YouTube"/>
+                  <wp:cNvGraphicFramePr>
+                    <a:graphicFrameLocks xmlns:a="http://schemas.openxmlformats.org/drawingml/2006/main" noChangeAspect="1"/>
+                  </wp:cNvGraphicFramePr>
+                  <a:graphic xmlns:a="http://schemas.openxmlformats.org/drawingml/2006/main">
+                    <a:graphicData uri="http://schemas.openxmlformats.org/drawingml/2006/picture">
+                      <pic:pic xmlns:pic="http://schemas.openxmlformats.org/drawingml/2006/picture">
+                        <pic:nvPicPr>
+                          <pic:cNvPr id="0" name="Picture 1" descr="Tottenham Hotspur - YouTube"/>
+                          <pic:cNvPicPr>
+                            <a:picLocks noChangeAspect="1" noChangeArrowheads="1"/>
+                          </pic:cNvPicPr>
+                        </pic:nvPicPr>
+                        <pic:blipFill>
+                          <a:blip r:embed="rId9">
+                            <a:extLst>
+                              <a:ext uri="{28A0092B-C50C-407E-A947-70E740481C1C}">
+                                <a14:useLocalDpi xmlns:a14="http://schemas.microsoft.com/office/drawing/2010/main" val="0"/>
+                              </a:ext>
+                            </a:extLst>
+                          </a:blip>
+                          <a:srcRect/>
+                          <a:stretch>
+                            <a:fillRect/>
+                          </a:stretch>
+                        </pic:blipFill>
+                        <pic:spPr bwMode="auto">
+                          <a:xfrm>
+                            <a:off x="0" y="0"/>
+                            <a:ext cx="5943600" cy="5943600"/>
+                          </a:xfrm>
+                          <a:prstGeom prst="rect">
+                            <a:avLst/>
+                          </a:prstGeom>
+                          <a:noFill/>
+                          <a:ln>
+                            <a:noFill/>
+                          </a:ln>
+                        </pic:spPr>
+                      </pic:pic>
+                    </a:graphicData>
+                  </a:graphic>
+                </wp:inline>
+              </w:drawing>
+            </w:r>
+          </w:p>
+        </w:tc>
+      </w:tr>
+      <w:tr>
+        <w:tc>
+          <w:tcPr>
+            <w:tcW w:w="2000" w:type="dxa"/>
+          </w:tcPr>
+          <w:p>
+            <w:r>
+              <w:lastRenderedPageBreak/>
+              <w:t>a.</w:t>
+            </w:r>
+          </w:p>
+        </w:tc>
+        <w:tc>
+          <w:tcPr>
+            <w:tcW w:w="8000" w:type="dxa"/>
+          </w:tcPr>
+          <w:p>
+            <w:r>
+              <w:t>Answer A Q5</w:t>
+            </w:r>
+          </w:p>
+        </w:tc>
+      </w:tr>
+      <w:tr>
+        <w:tc>
+          <w:tcPr>
+            <w:tcW w:w="2000" w:type="dxa"/>
+          </w:tcPr>
+          <w:p>
+            <w:r>
+              <w:t>b.</w:t>
+            </w:r>
+          </w:p>
+        </w:tc>
+        <w:tc>
+          <w:tcPr>
+            <w:tcW w:w="8000" w:type="dxa"/>
+          </w:tcPr>
+          <w:p>
+            <w:r>
+              <w:t>Answer B Q5</w:t>
+            </w:r>
+          </w:p>
+        </w:tc>
+      </w:tr>
+      <w:tr>
+        <w:tc>
+          <w:tcPr>
+            <w:tcW w:w="2000" w:type="dxa"/>
+          </w:tcPr>
+          <w:p>
+            <w:r>
+              <w:t>c.</w:t>
+            </w:r>
+          </w:p>
+        </w:tc>
+        <w:tc>
+          <w:tcPr>
+            <w:tcW w:w="8000" w:type="dxa"/>
+          </w:tcPr>
+          <w:p>
+            <w:r>
+              <w:t>Answer C Q5</w:t>
+            </w:r>
+          </w:p>
+        </w:tc>
+      </w:tr>
+      <w:tr>
+        <w:tc>
+          <w:tcPr>
+            <w:tcW w:w="2000" w:type="dxa"/>
+          </w:tcPr>
+          <w:p>
+            <w:r>
+              <w:t>d.</w:t>
+            </w:r>
+          </w:p>
+        </w:tc>
+        <w:tc>
+          <w:tcPr>
+            <w:tcW w:w="8000" w:type="dxa"/>
+          </w:tcPr>
+          <w:p>
+            <w:r>
+              <w:t>Answer D Q5</w:t>
+            </w:r>
+          </w:p>
+        </w:tc>
+      </w:tr>
+      <w:tr>
+        <w:tc>
+          <w:tcPr>
+            <w:tcW w:w="2000" w:type="dxa"/>
+          </w:tcPr>
+          <w:p>
+            <w:r>
+              <w:t>ANSWER:</w:t>
+            </w:r>
+          </w:p>
+        </w:tc>
+        <w:tc>
+          <w:tcPr>
+            <w:tcW w:w="8000" w:type="dxa"/>
+          </w:tcPr>
+          <w:p>
+            <w:r>
+              <w:t>A</w:t>
+            </w:r>
+          </w:p>
+        </w:tc>
+      </w:tr>
+      <w:tr>
+        <w:tc>
+          <w:tcPr>
+            <w:tcW w:w="2000" w:type="dxa"/>
+          </w:tcPr>
+          <w:p>
+            <w:r>
+              <w:t>MARK:</w:t>
+            </w:r>
+          </w:p>
+        </w:tc>
+        <w:tc>
+          <w:tcPr>
+            <w:tcW w:w="8000" w:type="dxa"/>
+          </w:tcPr>
+          <w:p>
+            <w:r>
+              <w:t>0.5</w:t>
+            </w:r>
+          </w:p>
+        </w:tc>
+      </w:tr>
+      <w:tr>
+        <w:tc>
+          <w:tcPr>
+            <w:tcW w:w="2000" w:type="dxa"/>
+          </w:tcPr>
+          <w:p>
+            <w:r>
+              <w:t>UNIT:</w:t>
+            </w:r>
+          </w:p>
+        </w:tc>
+        <w:tc>
+          <w:tcPr>
+            <w:tcW w:w="8000" w:type="dxa"/>
+          </w:tcPr>
+          <w:p>
+            <w:r>
+              <w:t>Chapter1</w:t>
+            </w:r>
+          </w:p>
+        </w:tc>
+      </w:tr>
+      <w:tr>
+        <w:tc>
+          <w:tcPr>
+            <w:tcW w:w="2000" w:type="dxa"/>
+          </w:tcPr>
+          <w:p>
+            <w:r>
+              <w:t>MIX CHOICES:</w:t>
+            </w:r>
+          </w:p>
+        </w:tc>
+        <w:tc>
+          <w:tcPr>
+            <w:tcW w:w="8000" w:type="dxa"/>
+          </w:tcPr>
+          <w:p>
+            <w:r>
+              <w:t>Yes</w:t>
+            </w:r>
+          </w:p>
+        </w:tc>
+      </w:tr>
+    </w:tbl>
+    <w:p/>
+    <w:p/>
+    <w:tbl>
+      <w:tblPr>
+        <w:tblStyle w:val="TableGrid"/>
+        <w:tblW w:w="10000" w:type="dxa"/>
+        <w:tblLook w:val="01E0" w:firstRow="1" w:lastRow="1" w:firstColumn="1" w:lastColumn="1" w:noHBand="0" w:noVBand="0"/>
+      </w:tblPr>
+      <w:tblGrid>
+        <w:gridCol w:w="1128"/>
+        <w:gridCol w:w="9576"/>
+      </w:tblGrid>
+      <w:tr>
+        <w:tc>
+          <w:tcPr>
+            <w:tcW w:w="2000" w:type="dxa"/>
+          </w:tcPr>
+          <w:p>
+            <w:r>
+              <w:t>QN=</w:t>
+            </w:r>
+            <w:r>
+              <w:t>14</w:t>
+            </w:r>
+          </w:p>
+        </w:tc>
+        <w:tc>
+          <w:tcPr>
+            <w:tcW w:w="8000" w:type="dxa"/>
+          </w:tcPr>
+          <w:p>
+            <w:r>
+              <w:t>Question 5dgfsdhgfhbdfbfdb</w:t>
+            </w:r>
+          </w:p>
+          <w:p>
+            <w:r>
+              <w:t>[file:8435.jpg]</w:t>
+            </w:r>
+          </w:p>
+          <w:p>
+            <w:r>
+              <w:rPr>
+                <w:noProof/>
+              </w:rPr>
+              <w:lastRenderedPageBreak/>
+              <w:drawing>
+                <wp:inline distT="0" distB="0" distL="0" distR="0" wp14:anchorId="590FCFF8" wp14:editId="4EAA3A61">
+                  <wp:extent cx="5943600" cy="5943600"/>
+                  <wp:effectExtent l="0" t="0" r="0" b="0"/>
+                  <wp:docPr id="1393040005" name="Picture 1" descr="Tottenham Hotspur - YouTube"/>
+                  <wp:cNvGraphicFramePr>
+                    <a:graphicFrameLocks xmlns:a="http://schemas.openxmlformats.org/drawingml/2006/main" noChangeAspect="1"/>
+                  </wp:cNvGraphicFramePr>
+                  <a:graphic xmlns:a="http://schemas.openxmlformats.org/drawingml/2006/main">
+                    <a:graphicData uri="http://schemas.openxmlformats.org/drawingml/2006/picture">
+                      <pic:pic xmlns:pic="http://schemas.openxmlformats.org/drawingml/2006/picture">
+                        <pic:nvPicPr>
+                          <pic:cNvPr id="0" name="Picture 1" descr="Tottenham Hotspur - YouTube"/>
+                          <pic:cNvPicPr>
+                            <a:picLocks noChangeAspect="1" noChangeArrowheads="1"/>
+                          </pic:cNvPicPr>
+                        </pic:nvPicPr>
+                        <pic:blipFill>
+                          <a:blip r:embed="rId9">
+                            <a:extLst>
+                              <a:ext uri="{28A0092B-C50C-407E-A947-70E740481C1C}">
+                                <a14:useLocalDpi xmlns:a14="http://schemas.microsoft.com/office/drawing/2010/main" val="0"/>
+                              </a:ext>
+                            </a:extLst>
+                          </a:blip>
+                          <a:srcRect/>
+                          <a:stretch>
+                            <a:fillRect/>
+                          </a:stretch>
+                        </pic:blipFill>
+                        <pic:spPr bwMode="auto">
+                          <a:xfrm>
+                            <a:off x="0" y="0"/>
+                            <a:ext cx="5943600" cy="5943600"/>
+                          </a:xfrm>
+                          <a:prstGeom prst="rect">
+                            <a:avLst/>
+                          </a:prstGeom>
+                          <a:noFill/>
+                          <a:ln>
+                            <a:noFill/>
+                          </a:ln>
+                        </pic:spPr>
+                      </pic:pic>
+                    </a:graphicData>
+                  </a:graphic>
+                </wp:inline>
+              </w:drawing>
+            </w:r>
+          </w:p>
+        </w:tc>
+      </w:tr>
+      <w:tr>
+        <w:tc>
+          <w:tcPr>
+            <w:tcW w:w="2000" w:type="dxa"/>
+          </w:tcPr>
+          <w:p>
+            <w:r>
+              <w:lastRenderedPageBreak/>
+              <w:t>a.</w:t>
+            </w:r>
+          </w:p>
+        </w:tc>
+        <w:tc>
+          <w:tcPr>
+            <w:tcW w:w="8000" w:type="dxa"/>
+          </w:tcPr>
+          <w:p>
+            <w:r>
+              <w:t>Answer A Q5</w:t>
+            </w:r>
+          </w:p>
+        </w:tc>
+      </w:tr>
+      <w:tr>
+        <w:tc>
+          <w:tcPr>
+            <w:tcW w:w="2000" w:type="dxa"/>
+          </w:tcPr>
+          <w:p>
+            <w:r>
+              <w:t>b.</w:t>
+            </w:r>
+          </w:p>
+        </w:tc>
+        <w:tc>
+          <w:tcPr>
+            <w:tcW w:w="8000" w:type="dxa"/>
+          </w:tcPr>
+          <w:p>
+            <w:r>
+              <w:t>Answer B Q5</w:t>
+            </w:r>
+          </w:p>
+        </w:tc>
+      </w:tr>
+      <w:tr>
+        <w:tc>
+          <w:tcPr>
+            <w:tcW w:w="2000" w:type="dxa"/>
+          </w:tcPr>
+          <w:p>
+            <w:r>
+              <w:t>c.</w:t>
+            </w:r>
+          </w:p>
+        </w:tc>
+        <w:tc>
+          <w:tcPr>
+            <w:tcW w:w="8000" w:type="dxa"/>
+          </w:tcPr>
+          <w:p>
+            <w:r>
+              <w:t>Answer C Q5</w:t>
+            </w:r>
+          </w:p>
+        </w:tc>
+      </w:tr>
+      <w:tr>
+        <w:tc>
+          <w:tcPr>
+            <w:tcW w:w="2000" w:type="dxa"/>
+          </w:tcPr>
+          <w:p>
+            <w:r>
+              <w:t>d.</w:t>
+            </w:r>
+          </w:p>
+        </w:tc>
+        <w:tc>
+          <w:tcPr>
+            <w:tcW w:w="8000" w:type="dxa"/>
+          </w:tcPr>
+          <w:p>
+            <w:r>
+              <w:t>Answer D Q5</w:t>
+            </w:r>
+          </w:p>
+        </w:tc>
+      </w:tr>
+      <w:tr>
+        <w:tc>
+          <w:tcPr>
+            <w:tcW w:w="2000" w:type="dxa"/>
+          </w:tcPr>
+          <w:p>
+            <w:r>
+              <w:t>ANSWER:</w:t>
+            </w:r>
+          </w:p>
+        </w:tc>
+        <w:tc>
+          <w:tcPr>
+            <w:tcW w:w="8000" w:type="dxa"/>
+          </w:tcPr>
+          <w:p>
+            <w:r>
+              <w:t>A</w:t>
+            </w:r>
+          </w:p>
+        </w:tc>
+      </w:tr>
+      <w:tr>
+        <w:tc>
+          <w:tcPr>
+            <w:tcW w:w="2000" w:type="dxa"/>
+          </w:tcPr>
+          <w:p>
+            <w:r>
+              <w:t>MARK:</w:t>
+            </w:r>
+          </w:p>
+        </w:tc>
+        <w:tc>
+          <w:tcPr>
+            <w:tcW w:w="8000" w:type="dxa"/>
+          </w:tcPr>
+          <w:p>
+            <w:r>
+              <w:t>0.5</w:t>
+            </w:r>
+          </w:p>
+        </w:tc>
+      </w:tr>
+      <w:tr>
+        <w:tc>
+          <w:tcPr>
+            <w:tcW w:w="2000" w:type="dxa"/>
+          </w:tcPr>
+          <w:p>
+            <w:r>
+              <w:t>UNIT:</w:t>
+            </w:r>
+          </w:p>
+        </w:tc>
+        <w:tc>
+          <w:tcPr>
+            <w:tcW w:w="8000" w:type="dxa"/>
+          </w:tcPr>
+          <w:p>
+            <w:r>
+              <w:t>Chapter1</w:t>
+            </w:r>
+          </w:p>
+        </w:tc>
+      </w:tr>
+      <w:tr>
+        <w:tc>
+          <w:tcPr>
+            <w:tcW w:w="2000" w:type="dxa"/>
+          </w:tcPr>
+          <w:p>
+            <w:r>
+              <w:t>MIX CHOICES:</w:t>
+            </w:r>
+          </w:p>
+        </w:tc>
+        <w:tc>
+          <w:tcPr>
+            <w:tcW w:w="8000" w:type="dxa"/>
+          </w:tcPr>
+          <w:p>
+            <w:r>
+              <w:t>Yes</w:t>
+            </w:r>
+          </w:p>
+        </w:tc>
+      </w:tr>
+    </w:tbl>
+    <w:p/>
+    <w:p/>
+    <w:tbl>
+      <w:tblPr>
+        <w:tblStyle w:val="TableGrid"/>
+        <w:tblW w:w="10000" w:type="dxa"/>
+        <w:tblLook w:val="01E0" w:firstRow="1" w:lastRow="1" w:firstColumn="1" w:lastColumn="1" w:noHBand="0" w:noVBand="0"/>
+      </w:tblPr>
+      <w:tblGrid>
+        <w:gridCol w:w="1128"/>
+        <w:gridCol w:w="9576"/>
+      </w:tblGrid>
+      <w:tr>
+        <w:tc>
+          <w:tcPr>
+            <w:tcW w:w="2000" w:type="dxa"/>
+          </w:tcPr>
+          <w:p>
+            <w:r>
+              <w:t>QN=</w:t>
+            </w:r>
+            <w:r>
+              <w:t>15</w:t>
+            </w:r>
+          </w:p>
+        </w:tc>
+        <w:tc>
+          <w:tcPr>
+            <w:tcW w:w="8000" w:type="dxa"/>
+          </w:tcPr>
+          <w:p>
+            <w:r>
+              <w:t>Question 5dgfsdhgfhbdfbfdb</w:t>
+            </w:r>
+          </w:p>
+          <w:p>
+            <w:r>
+              <w:t>[file:8435.jpg]</w:t>
+            </w:r>
+          </w:p>
+          <w:p>
+            <w:r>
+              <w:rPr>
+                <w:noProof/>
+              </w:rPr>
+              <w:lastRenderedPageBreak/>
+              <w:drawing>
+                <wp:inline distT="0" distB="0" distL="0" distR="0" wp14:anchorId="603FC699" wp14:editId="09B2CCF4">
+                  <wp:extent cx="5943600" cy="5943600"/>
+                  <wp:effectExtent l="0" t="0" r="0" b="0"/>
+                  <wp:docPr id="1379378957" name="Picture 1" descr="Tottenham Hotspur - YouTube"/>
+                  <wp:cNvGraphicFramePr>
+                    <a:graphicFrameLocks xmlns:a="http://schemas.openxmlformats.org/drawingml/2006/main" noChangeAspect="1"/>
+                  </wp:cNvGraphicFramePr>
+                  <a:graphic xmlns:a="http://schemas.openxmlformats.org/drawingml/2006/main">
+                    <a:graphicData uri="http://schemas.openxmlformats.org/drawingml/2006/picture">
+                      <pic:pic xmlns:pic="http://schemas.openxmlformats.org/drawingml/2006/picture">
+                        <pic:nvPicPr>
+                          <pic:cNvPr id="0" name="Picture 1" descr="Tottenham Hotspur - YouTube"/>
+                          <pic:cNvPicPr>
+                            <a:picLocks noChangeAspect="1" noChangeArrowheads="1"/>
+                          </pic:cNvPicPr>
+                        </pic:nvPicPr>
+                        <pic:blipFill>
+                          <a:blip r:embed="rId9">
+                            <a:extLst>
+                              <a:ext uri="{28A0092B-C50C-407E-A947-70E740481C1C}">
+                                <a14:useLocalDpi xmlns:a14="http://schemas.microsoft.com/office/drawing/2010/main" val="0"/>
+                              </a:ext>
+                            </a:extLst>
+                          </a:blip>
+                          <a:srcRect/>
+                          <a:stretch>
+                            <a:fillRect/>
+                          </a:stretch>
+                        </pic:blipFill>
+                        <pic:spPr bwMode="auto">
+                          <a:xfrm>
+                            <a:off x="0" y="0"/>
+                            <a:ext cx="5943600" cy="5943600"/>
+                          </a:xfrm>
+                          <a:prstGeom prst="rect">
+                            <a:avLst/>
+                          </a:prstGeom>
+                          <a:noFill/>
+                          <a:ln>
+                            <a:noFill/>
+                          </a:ln>
+                        </pic:spPr>
+                      </pic:pic>
+                    </a:graphicData>
+                  </a:graphic>
+                </wp:inline>
+              </w:drawing>
+            </w:r>
+          </w:p>
+        </w:tc>
+      </w:tr>
+      <w:tr>
+        <w:tc>
+          <w:tcPr>
+            <w:tcW w:w="2000" w:type="dxa"/>
+          </w:tcPr>
+          <w:p>
+            <w:r>
+              <w:lastRenderedPageBreak/>
+              <w:t>a.</w:t>
+            </w:r>
+          </w:p>
+        </w:tc>
+        <w:tc>
+          <w:tcPr>
+            <w:tcW w:w="8000" w:type="dxa"/>
+          </w:tcPr>
+          <w:p>
+            <w:r>
+              <w:t>Answer A Q5</w:t>
+            </w:r>
+          </w:p>
+        </w:tc>
+      </w:tr>
+      <w:tr>
+        <w:tc>
+          <w:tcPr>
+            <w:tcW w:w="2000" w:type="dxa"/>
+          </w:tcPr>
+          <w:p>
+            <w:r>
+              <w:t>b.</w:t>
+            </w:r>
+          </w:p>
+        </w:tc>
+        <w:tc>
+          <w:tcPr>
+            <w:tcW w:w="8000" w:type="dxa"/>
+          </w:tcPr>
+          <w:p>
+            <w:r>
+              <w:t>Answer B Q5</w:t>
+            </w:r>
+          </w:p>
+        </w:tc>
+      </w:tr>
+      <w:tr>
+        <w:tc>
+          <w:tcPr>
+            <w:tcW w:w="2000" w:type="dxa"/>
+          </w:tcPr>
+          <w:p>
+            <w:r>
+              <w:t>c.</w:t>
+            </w:r>
+          </w:p>
+        </w:tc>
+        <w:tc>
+          <w:tcPr>
+            <w:tcW w:w="8000" w:type="dxa"/>
+          </w:tcPr>
+          <w:p>
+            <w:r>
+              <w:t>Answer C Q5</w:t>
+            </w:r>
+          </w:p>
+        </w:tc>
+      </w:tr>
+      <w:tr>
+        <w:tc>
+          <w:tcPr>
+            <w:tcW w:w="2000" w:type="dxa"/>
+          </w:tcPr>
+          <w:p>
+            <w:r>
+              <w:t>d.</w:t>
+            </w:r>
+          </w:p>
+        </w:tc>
+        <w:tc>
+          <w:tcPr>
+            <w:tcW w:w="8000" w:type="dxa"/>
+          </w:tcPr>
+          <w:p>
+            <w:r>
+              <w:t>Answer D Q5</w:t>
             </w:r>
           </w:p>
         </w:tc>
@@ -1944,11 +4622,12 @@
   <w:style w:type="paragraph" w:default="1" w:styleId="Normal">
     <w:name w:val="Normal"/>
     <w:qFormat/>
-    <w:rsid w:val="007532B0"/>
+    <w:rsid w:val="00546D05"/>
   </w:style>
   <w:style w:type="character" w:default="1" w:styleId="DefaultParagraphFont">
     <w:name w:val="Default Paragraph Font"/>
     <w:uiPriority w:val="1"/>
+    <w:semiHidden/>
     <w:unhideWhenUsed/>
   </w:style>
   <w:style w:type="table" w:default="1" w:styleId="TableNormal">

</xml_diff>